<commit_message>
AI for games finished, gbs continued
</commit_message>
<xml_diff>
--- a/Game Business Studies/task 1/task 1 business plan.docx
+++ b/Game Business Studies/task 1/task 1 business plan.docx
@@ -42,15 +42,21 @@
         <w:rPr>
           <w:color w:val="264F90" w:themeColor="text1"/>
         </w:rPr>
-        <w:t>business plan</w:t>
+        <w:t>Productions</w:t>
       </w:r>
     </w:p>
     <w:p>
       <w:pPr>
         <w:pStyle w:val="Inputguidance"/>
         <w:jc w:val="center"/>
+        <w:rPr>
+          <w:color w:val="auto"/>
+        </w:rPr>
       </w:pPr>
       <w:r>
+        <w:rPr>
+          <w:color w:val="auto"/>
+        </w:rPr>
         <w:t>Making quality games since 1602*</w:t>
       </w:r>
     </w:p>
@@ -62,80 +68,6 @@
       <w:r>
         <w:t>Our market opportunity</w:t>
       </w:r>
-    </w:p>
-    <w:p>
-      <w:pPr>
-        <w:pStyle w:val="Inputguidance"/>
-        <w:rPr>
-          <w:rFonts w:eastAsia="Calibri"/>
-        </w:rPr>
-      </w:pPr>
-      <w:r>
-        <w:rPr>
-          <w:rFonts w:eastAsia="Calibri"/>
-        </w:rPr>
-        <w:t xml:space="preserve">[What is a problem that </w:t>
-      </w:r>
-      <w:r>
-        <w:rPr>
-          <w:rFonts w:eastAsia="Calibri"/>
-        </w:rPr>
-        <w:t xml:space="preserve">your potential </w:t>
-      </w:r>
-      <w:r>
-        <w:rPr>
-          <w:rFonts w:eastAsia="Calibri"/>
-        </w:rPr>
-        <w:t xml:space="preserve">customers face </w:t>
-      </w:r>
-      <w:r>
-        <w:rPr>
-          <w:rFonts w:eastAsia="Calibri"/>
-        </w:rPr>
-        <w:t xml:space="preserve">in the market </w:t>
-      </w:r>
-      <w:r>
-        <w:rPr>
-          <w:rFonts w:eastAsia="Calibri"/>
-        </w:rPr>
-        <w:t xml:space="preserve">that your business could help to solve? </w:t>
-      </w:r>
-      <w:r>
-        <w:rPr>
-          <w:rFonts w:eastAsia="Calibri"/>
-        </w:rPr>
-        <w:t>For example, i</w:t>
-      </w:r>
-      <w:r>
-        <w:t xml:space="preserve">s there a lack of your service type in a particular suburb? </w:t>
-      </w:r>
-      <w:r>
-        <w:rPr>
-          <w:rFonts w:eastAsia="Calibri"/>
-        </w:rPr>
-        <w:t xml:space="preserve">How will your business </w:t>
-      </w:r>
-      <w:r>
-        <w:rPr>
-          <w:rFonts w:eastAsia="Calibri"/>
-        </w:rPr>
-        <w:t xml:space="preserve">solve the problem and </w:t>
-      </w:r>
-      <w:r>
-        <w:rPr>
-          <w:rFonts w:eastAsia="Calibri"/>
-        </w:rPr>
-        <w:t>provide unique value and benefit?]</w:t>
-      </w:r>
-    </w:p>
-    <w:p>
-      <w:pPr>
-        <w:pStyle w:val="Inputguidance"/>
-        <w:rPr>
-          <w:rFonts w:eastAsia="Calibri"/>
-          <w:b/>
-        </w:rPr>
-      </w:pPr>
     </w:p>
     <w:tbl>
       <w:tblPr>
@@ -201,6 +133,7 @@
                 <w:rFonts w:eastAsia="Calibri"/>
                 <w:i w:val="0"/>
                 <w:iCs/>
+                <w:color w:val="auto"/>
               </w:rPr>
             </w:pPr>
             <w:r>
@@ -208,6 +141,7 @@
                 <w:rFonts w:eastAsia="Calibri"/>
                 <w:i w:val="0"/>
                 <w:iCs/>
+                <w:color w:val="auto"/>
               </w:rPr>
               <w:t>There are very few game studios in Australia, but plenty of game opportunities waiting to be made.</w:t>
             </w:r>
@@ -264,6 +198,7 @@
               <w:cnfStyle w:val="000000000000" w:firstRow="0" w:lastRow="0" w:firstColumn="0" w:lastColumn="0" w:oddVBand="0" w:evenVBand="0" w:oddHBand="0" w:evenHBand="0" w:firstRowFirstColumn="0" w:firstRowLastColumn="0" w:lastRowFirstColumn="0" w:lastRowLastColumn="0"/>
               <w:rPr>
                 <w:rFonts w:eastAsia="Calibri"/>
+                <w:color w:val="auto"/>
               </w:rPr>
             </w:pPr>
             <w:r>
@@ -271,6 +206,7 @@
                 <w:rFonts w:eastAsia="Calibri"/>
                 <w:i w:val="0"/>
                 <w:iCs/>
+                <w:color w:val="auto"/>
               </w:rPr>
               <w:t xml:space="preserve">Freelancing my programming skills so that anyone can have </w:t>
             </w:r>
@@ -279,6 +215,7 @@
                 <w:rFonts w:eastAsia="Calibri"/>
                 <w:i w:val="0"/>
                 <w:iCs/>
+                <w:color w:val="auto"/>
               </w:rPr>
               <w:t>their</w:t>
             </w:r>
@@ -287,6 +224,7 @@
                 <w:rFonts w:eastAsia="Calibri"/>
                 <w:i w:val="0"/>
                 <w:iCs/>
+                <w:color w:val="auto"/>
               </w:rPr>
               <w:t xml:space="preserve"> game</w:t>
             </w:r>
@@ -295,6 +233,7 @@
                 <w:rFonts w:eastAsia="Calibri"/>
                 <w:i w:val="0"/>
                 <w:iCs/>
+                <w:color w:val="auto"/>
               </w:rPr>
               <w:t xml:space="preserve"> idea turned into a game</w:t>
             </w:r>
@@ -303,6 +242,7 @@
                 <w:rFonts w:eastAsia="Calibri"/>
                 <w:i w:val="0"/>
                 <w:iCs/>
+                <w:color w:val="auto"/>
               </w:rPr>
               <w:t>.</w:t>
             </w:r>
@@ -316,80 +256,13 @@
         <w:keepNext w:val="0"/>
       </w:pPr>
       <w:r>
-        <w:t>Our target market</w:t>
+        <w:t xml:space="preserve">Our target </w:t>
       </w:r>
-    </w:p>
-    <w:p>
-      <w:pPr>
-        <w:pStyle w:val="Inputguidance"/>
-        <w:keepLines/>
-        <w:rPr>
-          <w:rFonts w:eastAsia="Calibri"/>
-          <w:b/>
-          <w:color w:val="595959"/>
-        </w:rPr>
-      </w:pPr>
+      <w:proofErr w:type="gramStart"/>
       <w:r>
-        <w:rPr>
-          <w:rFonts w:eastAsia="Calibri"/>
-          <w:color w:val="595959"/>
-        </w:rPr>
-        <w:t>[</w:t>
+        <w:t>market</w:t>
       </w:r>
-      <w:r>
-        <w:t xml:space="preserve">Describe your targeted customers for example by gender, age, income, location or education. </w:t>
-      </w:r>
-      <w:r>
-        <w:rPr>
-          <w:rFonts w:eastAsia="Calibri"/>
-          <w:color w:val="595959"/>
-        </w:rPr>
-        <w:t xml:space="preserve">Learn how to </w:t>
-      </w:r>
-      <w:hyperlink r:id="rId12" w:history="1">
-        <w:r>
-          <w:rPr>
-            <w:rStyle w:val="Hyperlink"/>
-            <w:rFonts w:eastAsia="Calibri"/>
-          </w:rPr>
-          <w:t>analyse your market</w:t>
-        </w:r>
-      </w:hyperlink>
-      <w:r>
-        <w:rPr>
-          <w:rFonts w:eastAsia="Calibri"/>
-          <w:color w:val="595959"/>
-        </w:rPr>
-        <w:t xml:space="preserve"> and define your </w:t>
-      </w:r>
-      <w:r>
-        <w:rPr>
-          <w:rFonts w:eastAsia="Calibri"/>
-          <w:color w:val="595959"/>
-        </w:rPr>
-        <w:t xml:space="preserve">target </w:t>
-      </w:r>
-      <w:r>
-        <w:rPr>
-          <w:rFonts w:eastAsia="Calibri"/>
-          <w:color w:val="595959"/>
-        </w:rPr>
-        <w:t>customer</w:t>
-      </w:r>
-      <w:r>
-        <w:rPr>
-          <w:rFonts w:eastAsia="Calibri"/>
-          <w:color w:val="595959"/>
-        </w:rPr>
-        <w:t>s</w:t>
-      </w:r>
-      <w:r>
-        <w:rPr>
-          <w:rFonts w:eastAsia="Calibri"/>
-          <w:color w:val="595959"/>
-        </w:rPr>
-        <w:t>.]</w:t>
-      </w:r>
+      <w:proofErr w:type="gramEnd"/>
     </w:p>
     <w:tbl>
       <w:tblPr>
@@ -440,12 +313,18 @@
               <w:rPr>
                 <w:rFonts w:eastAsia="Calibri"/>
                 <w:b w:val="0"/>
+                <w:i w:val="0"/>
+                <w:iCs/>
+                <w:color w:val="auto"/>
               </w:rPr>
             </w:pPr>
             <w:r>
               <w:rPr>
                 <w:rFonts w:eastAsia="Calibri"/>
                 <w:b w:val="0"/>
+                <w:i w:val="0"/>
+                <w:iCs/>
+                <w:color w:val="auto"/>
               </w:rPr>
               <w:t>We aim to provide our services to the people of Australia who want to make a game, but don’t know how to program one.</w:t>
             </w:r>
@@ -460,22 +339,6 @@
       </w:pPr>
       <w:r>
         <w:t>Our channels</w:t>
-      </w:r>
-    </w:p>
-    <w:p>
-      <w:pPr>
-        <w:pStyle w:val="Inputguidance"/>
-        <w:keepLines/>
-        <w:rPr>
-          <w:rFonts w:eastAsia="Calibri"/>
-          <w:b/>
-        </w:rPr>
-      </w:pPr>
-      <w:r>
-        <w:rPr>
-          <w:rFonts w:eastAsia="Calibri"/>
-        </w:rPr>
-        <w:t>[Make sure the channels you use to communicate with customers suit your target market.]</w:t>
       </w:r>
     </w:p>
     <w:tbl>
@@ -1137,30 +1000,8 @@
       </w:pPr>
       <w:bookmarkStart w:id="1" w:name="_Toc77087818"/>
       <w:r>
+        <w:lastRenderedPageBreak/>
         <w:t>Our competition</w:t>
-      </w:r>
-    </w:p>
-    <w:p>
-      <w:pPr>
-        <w:pStyle w:val="Inputguidance"/>
-      </w:pPr>
-      <w:r>
-        <w:rPr>
-          <w:rFonts w:eastAsia="Calibri"/>
-        </w:rPr>
-        <w:t xml:space="preserve">[Identify up to 3 types of businesses you’re competing against, what they do well and what you will do </w:t>
-      </w:r>
-      <w:r>
-        <w:rPr>
-          <w:rFonts w:eastAsia="Calibri"/>
-        </w:rPr>
-        <w:t xml:space="preserve">differently or </w:t>
-      </w:r>
-      <w:r>
-        <w:rPr>
-          <w:rFonts w:eastAsia="Calibri"/>
-        </w:rPr>
-        <w:t>better.]</w:t>
       </w:r>
     </w:p>
     <w:tbl>
@@ -1211,11 +1052,17 @@
               <w:cnfStyle w:val="000000000000" w:firstRow="0" w:lastRow="0" w:firstColumn="0" w:lastColumn="0" w:oddVBand="0" w:evenVBand="0" w:oddHBand="0" w:evenHBand="0" w:firstRowFirstColumn="0" w:firstRowLastColumn="0" w:lastRowFirstColumn="0" w:lastRowLastColumn="0"/>
               <w:rPr>
                 <w:rFonts w:eastAsia="Calibri"/>
+                <w:i w:val="0"/>
+                <w:iCs/>
+                <w:color w:val="auto"/>
               </w:rPr>
             </w:pPr>
             <w:r>
               <w:rPr>
                 <w:rFonts w:eastAsia="Calibri"/>
+                <w:i w:val="0"/>
+                <w:iCs/>
+                <w:color w:val="auto"/>
               </w:rPr>
               <w:t>Massive Monster</w:t>
             </w:r>
@@ -1261,11 +1108,17 @@
               <w:rPr>
                 <w:rFonts w:eastAsia="Calibri"/>
                 <w:b/>
+                <w:i w:val="0"/>
+                <w:iCs/>
+                <w:color w:val="auto"/>
               </w:rPr>
             </w:pPr>
             <w:r>
               <w:rPr>
                 <w:rFonts w:eastAsia="Calibri"/>
+                <w:i w:val="0"/>
+                <w:iCs/>
+                <w:color w:val="auto"/>
               </w:rPr>
               <w:t>They make creative games, with an emphasis on personality and gameplay.</w:t>
             </w:r>
@@ -1311,11 +1164,17 @@
               <w:rPr>
                 <w:rFonts w:eastAsia="Calibri"/>
                 <w:b/>
+                <w:i w:val="0"/>
+                <w:iCs/>
+                <w:color w:val="auto"/>
               </w:rPr>
             </w:pPr>
             <w:r>
               <w:rPr>
                 <w:rFonts w:eastAsia="Calibri"/>
+                <w:i w:val="0"/>
+                <w:iCs/>
+                <w:color w:val="auto"/>
               </w:rPr>
               <w:t>We are entirely locally based and make a variety of games based on client needs, with an emphasis on quality.</w:t>
             </w:r>
@@ -1362,14 +1221,13 @@
               <w:cnfStyle w:val="000000000000" w:firstRow="0" w:lastRow="0" w:firstColumn="0" w:lastColumn="0" w:oddVBand="0" w:evenVBand="0" w:oddHBand="0" w:evenHBand="0" w:firstRowFirstColumn="0" w:firstRowLastColumn="0" w:lastRowFirstColumn="0" w:lastRowLastColumn="0"/>
               <w:rPr>
                 <w:rFonts w:ascii="Calibri" w:eastAsia="Calibri" w:hAnsi="Calibri" w:cs="Times New Roman"/>
-                <w:i/>
+                <w:iCs/>
               </w:rPr>
             </w:pPr>
             <w:r>
               <w:rPr>
                 <w:rFonts w:ascii="Calibri" w:eastAsia="Calibri" w:hAnsi="Calibri" w:cs="Times New Roman"/>
-                <w:i/>
-                <w:color w:val="767171" w:themeColor="background2" w:themeShade="80"/>
+                <w:iCs/>
               </w:rPr>
               <w:t>Mighty Kingdom</w:t>
             </w:r>
@@ -1416,7 +1274,6 @@
               <w:rPr>
                 <w:rFonts w:ascii="Calibri" w:eastAsia="Calibri" w:hAnsi="Calibri" w:cs="Times New Roman"/>
                 <w:bCs/>
-                <w:i/>
                 <w:iCs/>
               </w:rPr>
             </w:pPr>
@@ -1424,21 +1281,9 @@
               <w:rPr>
                 <w:rFonts w:ascii="Calibri" w:eastAsia="Calibri" w:hAnsi="Calibri" w:cs="Times New Roman"/>
                 <w:bCs/>
-                <w:i/>
                 <w:iCs/>
-                <w:color w:val="767171" w:themeColor="background2" w:themeShade="80"/>
-              </w:rPr>
-              <w:t>They are</w:t>
-            </w:r>
-            <w:r>
-              <w:rPr>
-                <w:rFonts w:ascii="Calibri" w:eastAsia="Calibri" w:hAnsi="Calibri" w:cs="Times New Roman"/>
-                <w:bCs/>
-                <w:i/>
-                <w:iCs/>
-                <w:color w:val="767171" w:themeColor="background2" w:themeShade="80"/>
-              </w:rPr>
-              <w:t xml:space="preserve"> one of Australia’s largest game companies, with a major focus on mobile games.</w:t>
+              </w:rPr>
+              <w:t>They are one of Australia’s largest game companies, with a major focus on mobile games.</w:t>
             </w:r>
           </w:p>
         </w:tc>
@@ -1483,14 +1328,14 @@
               <w:rPr>
                 <w:rFonts w:ascii="Calibri" w:eastAsia="Calibri" w:hAnsi="Calibri" w:cs="Times New Roman"/>
                 <w:bCs/>
-                <w:color w:val="767171" w:themeColor="background2" w:themeShade="80"/>
+                <w:iCs/>
               </w:rPr>
             </w:pPr>
             <w:r>
               <w:rPr>
                 <w:rFonts w:ascii="Calibri" w:eastAsia="Calibri" w:hAnsi="Calibri" w:cs="Times New Roman"/>
                 <w:bCs/>
-                <w:color w:val="767171" w:themeColor="background2" w:themeShade="80"/>
+                <w:iCs/>
               </w:rPr>
               <w:t>A smaller company size means we can more easily cater to individual client needs. We also don’t focus on any specific platform, leaving clients with ample opportunity.</w:t>
             </w:r>
@@ -1537,15 +1382,13 @@
               <w:cnfStyle w:val="000000000000" w:firstRow="0" w:lastRow="0" w:firstColumn="0" w:lastColumn="0" w:oddVBand="0" w:evenVBand="0" w:oddHBand="0" w:evenHBand="0" w:firstRowFirstColumn="0" w:firstRowLastColumn="0" w:lastRowFirstColumn="0" w:lastRowLastColumn="0"/>
               <w:rPr>
                 <w:rFonts w:ascii="Calibri" w:eastAsia="Calibri" w:hAnsi="Calibri" w:cs="Times New Roman"/>
-                <w:i/>
-                <w:color w:val="767171" w:themeColor="background2" w:themeShade="80"/>
+                <w:iCs/>
               </w:rPr>
             </w:pPr>
             <w:r>
               <w:rPr>
                 <w:rFonts w:ascii="Calibri" w:eastAsia="Calibri" w:hAnsi="Calibri" w:cs="Times New Roman"/>
-                <w:i/>
-                <w:color w:val="767171" w:themeColor="background2" w:themeShade="80"/>
+                <w:iCs/>
               </w:rPr>
               <w:t>Big Ant Studios</w:t>
             </w:r>
@@ -1589,18 +1432,14 @@
               <w:rPr>
                 <w:rFonts w:ascii="Calibri" w:eastAsia="Calibri" w:hAnsi="Calibri" w:cs="Times New Roman"/>
                 <w:bCs/>
-                <w:i/>
                 <w:iCs/>
-                <w:color w:val="767171" w:themeColor="background2" w:themeShade="80"/>
               </w:rPr>
             </w:pPr>
             <w:r>
               <w:rPr>
                 <w:rFonts w:ascii="Calibri" w:eastAsia="Calibri" w:hAnsi="Calibri" w:cs="Times New Roman"/>
                 <w:bCs/>
-                <w:i/>
                 <w:iCs/>
-                <w:color w:val="767171" w:themeColor="background2" w:themeShade="80"/>
               </w:rPr>
               <w:t xml:space="preserve">They make </w:t>
             </w:r>
@@ -1608,9 +1447,7 @@
               <w:rPr>
                 <w:rFonts w:ascii="Calibri" w:eastAsia="Calibri" w:hAnsi="Calibri" w:cs="Times New Roman"/>
                 <w:bCs/>
-                <w:i/>
                 <w:iCs/>
-                <w:color w:val="767171" w:themeColor="background2" w:themeShade="80"/>
               </w:rPr>
               <w:t>innovative games with a focus on sports.</w:t>
             </w:r>
@@ -1654,18 +1491,14 @@
               <w:rPr>
                 <w:rFonts w:ascii="Calibri" w:eastAsia="Calibri" w:hAnsi="Calibri" w:cs="Times New Roman"/>
                 <w:bCs/>
-                <w:i/>
                 <w:iCs/>
-                <w:color w:val="767171" w:themeColor="background2" w:themeShade="80"/>
               </w:rPr>
             </w:pPr>
             <w:r>
               <w:rPr>
                 <w:rFonts w:ascii="Calibri" w:eastAsia="Calibri" w:hAnsi="Calibri" w:cs="Times New Roman"/>
                 <w:bCs/>
-                <w:i/>
                 <w:iCs/>
-                <w:color w:val="767171" w:themeColor="background2" w:themeShade="80"/>
               </w:rPr>
               <w:t>We don’t focus on any specific genre or theme of game, meaning clients have more creative freedom than any other company could provide.</w:t>
             </w:r>
@@ -1680,50 +1513,6 @@
       </w:pPr>
       <w:r>
         <w:t>Our finances for the year ahead</w:t>
-      </w:r>
-    </w:p>
-    <w:p>
-      <w:pPr>
-        <w:pStyle w:val="Inputguidance"/>
-        <w:rPr>
-          <w:rFonts w:eastAsia="Calibri"/>
-        </w:rPr>
-      </w:pPr>
-      <w:r>
-        <w:rPr>
-          <w:rFonts w:eastAsia="Calibri"/>
-          <w:color w:val="595959"/>
-        </w:rPr>
-        <w:t xml:space="preserve">[You can use our </w:t>
-      </w:r>
-      <w:hyperlink r:id="rId13" w:history="1">
-        <w:r>
-          <w:rPr>
-            <w:rStyle w:val="Hyperlink"/>
-            <w:rFonts w:eastAsia="Calibri"/>
-          </w:rPr>
-          <w:t>profit and loss statemen</w:t>
-        </w:r>
-        <w:r>
-          <w:rPr>
-            <w:rStyle w:val="Hyperlink"/>
-            <w:rFonts w:eastAsia="Calibri"/>
-          </w:rPr>
-          <w:t>t template</w:t>
-        </w:r>
-      </w:hyperlink>
-      <w:r>
-        <w:rPr>
-          <w:rFonts w:eastAsia="Calibri"/>
-          <w:color w:val="595959"/>
-        </w:rPr>
-        <w:t xml:space="preserve"> </w:t>
-      </w:r>
-      <w:r>
-        <w:rPr>
-          <w:rFonts w:eastAsia="Calibri"/>
-        </w:rPr>
-        <w:t>if you need help with the data.]</w:t>
       </w:r>
     </w:p>
     <w:tbl>
@@ -1762,8 +1551,16 @@
               <w:rPr>
                 <w:rFonts w:eastAsia="Calibri" w:cs="Times New Roman"/>
               </w:rPr>
-              <w:t>Forecast expenses and profit</w:t>
-            </w:r>
+              <w:t xml:space="preserve">Forecast expenses and </w:t>
+            </w:r>
+            <w:proofErr w:type="gramStart"/>
+            <w:r>
+              <w:rPr>
+                <w:rFonts w:eastAsia="Calibri" w:cs="Times New Roman"/>
+              </w:rPr>
+              <w:t>profit</w:t>
+            </w:r>
+            <w:proofErr w:type="gramEnd"/>
           </w:p>
           <w:p>
             <w:pPr>
@@ -2067,83 +1864,7 @@
                 <w:rFonts w:ascii="Calibri" w:eastAsia="Calibri" w:hAnsi="Calibri" w:cs="Times New Roman"/>
                 <w:b/>
               </w:rPr>
-              <w:fldChar w:fldCharType="begin">
-                <w:ffData>
-                  <w:name w:val="Text1"/>
-                  <w:enabled/>
-                  <w:calcOnExit w:val="0"/>
-                  <w:textInput>
-                    <w:type w:val="number"/>
-                  </w:textInput>
-                </w:ffData>
-              </w:fldChar>
-            </w:r>
-            <w:r>
-              <w:rPr>
-                <w:rFonts w:ascii="Calibri" w:eastAsia="Calibri" w:hAnsi="Calibri" w:cs="Times New Roman"/>
-                <w:b/>
-              </w:rPr>
-              <w:instrText xml:space="preserve"> FORMTEXT </w:instrText>
-            </w:r>
-            <w:r>
-              <w:rPr>
-                <w:rFonts w:ascii="Calibri" w:eastAsia="Calibri" w:hAnsi="Calibri" w:cs="Times New Roman"/>
-                <w:b/>
-              </w:rPr>
-            </w:r>
-            <w:r>
-              <w:rPr>
-                <w:rFonts w:ascii="Calibri" w:eastAsia="Calibri" w:hAnsi="Calibri" w:cs="Times New Roman"/>
-                <w:b/>
-              </w:rPr>
-              <w:fldChar w:fldCharType="separate"/>
-            </w:r>
-            <w:r>
-              <w:rPr>
-                <w:rFonts w:ascii="Calibri" w:eastAsia="Calibri" w:hAnsi="Calibri" w:cs="Times New Roman"/>
-                <w:b/>
-                <w:noProof/>
-              </w:rPr>
-              <w:t> </w:t>
-            </w:r>
-            <w:r>
-              <w:rPr>
-                <w:rFonts w:ascii="Calibri" w:eastAsia="Calibri" w:hAnsi="Calibri" w:cs="Times New Roman"/>
-                <w:b/>
-                <w:noProof/>
-              </w:rPr>
-              <w:t> </w:t>
-            </w:r>
-            <w:r>
-              <w:rPr>
-                <w:rFonts w:ascii="Calibri" w:eastAsia="Calibri" w:hAnsi="Calibri" w:cs="Times New Roman"/>
-                <w:b/>
-                <w:noProof/>
-              </w:rPr>
-              <w:t> </w:t>
-            </w:r>
-            <w:r>
-              <w:rPr>
-                <w:rFonts w:ascii="Calibri" w:eastAsia="Calibri" w:hAnsi="Calibri" w:cs="Times New Roman"/>
-                <w:b/>
-                <w:noProof/>
-              </w:rPr>
-              <w:t> </w:t>
-            </w:r>
-            <w:r>
-              <w:rPr>
-                <w:rFonts w:ascii="Calibri" w:eastAsia="Calibri" w:hAnsi="Calibri" w:cs="Times New Roman"/>
-                <w:b/>
-                <w:noProof/>
-              </w:rPr>
-              <w:t> </w:t>
-            </w:r>
-            <w:r>
-              <w:rPr>
-                <w:rFonts w:ascii="Calibri" w:eastAsia="Calibri" w:hAnsi="Calibri" w:cs="Times New Roman"/>
-                <w:b/>
-              </w:rPr>
-              <w:fldChar w:fldCharType="end"/>
+              <w:t>5312.50</w:t>
             </w:r>
           </w:p>
         </w:tc>
@@ -2170,83 +1891,7 @@
                 <w:rFonts w:ascii="Calibri" w:eastAsia="Calibri" w:hAnsi="Calibri" w:cs="Times New Roman"/>
                 <w:b/>
               </w:rPr>
-              <w:fldChar w:fldCharType="begin">
-                <w:ffData>
-                  <w:name w:val="Text1"/>
-                  <w:enabled/>
-                  <w:calcOnExit w:val="0"/>
-                  <w:textInput>
-                    <w:type w:val="number"/>
-                  </w:textInput>
-                </w:ffData>
-              </w:fldChar>
-            </w:r>
-            <w:r>
-              <w:rPr>
-                <w:rFonts w:ascii="Calibri" w:eastAsia="Calibri" w:hAnsi="Calibri" w:cs="Times New Roman"/>
-                <w:b/>
-              </w:rPr>
-              <w:instrText xml:space="preserve"> FORMTEXT </w:instrText>
-            </w:r>
-            <w:r>
-              <w:rPr>
-                <w:rFonts w:ascii="Calibri" w:eastAsia="Calibri" w:hAnsi="Calibri" w:cs="Times New Roman"/>
-                <w:b/>
-              </w:rPr>
-            </w:r>
-            <w:r>
-              <w:rPr>
-                <w:rFonts w:ascii="Calibri" w:eastAsia="Calibri" w:hAnsi="Calibri" w:cs="Times New Roman"/>
-                <w:b/>
-              </w:rPr>
-              <w:fldChar w:fldCharType="separate"/>
-            </w:r>
-            <w:r>
-              <w:rPr>
-                <w:rFonts w:ascii="Calibri" w:eastAsia="Calibri" w:hAnsi="Calibri" w:cs="Times New Roman"/>
-                <w:b/>
-                <w:noProof/>
-              </w:rPr>
-              <w:t> </w:t>
-            </w:r>
-            <w:r>
-              <w:rPr>
-                <w:rFonts w:ascii="Calibri" w:eastAsia="Calibri" w:hAnsi="Calibri" w:cs="Times New Roman"/>
-                <w:b/>
-                <w:noProof/>
-              </w:rPr>
-              <w:t> </w:t>
-            </w:r>
-            <w:r>
-              <w:rPr>
-                <w:rFonts w:ascii="Calibri" w:eastAsia="Calibri" w:hAnsi="Calibri" w:cs="Times New Roman"/>
-                <w:b/>
-                <w:noProof/>
-              </w:rPr>
-              <w:t> </w:t>
-            </w:r>
-            <w:r>
-              <w:rPr>
-                <w:rFonts w:ascii="Calibri" w:eastAsia="Calibri" w:hAnsi="Calibri" w:cs="Times New Roman"/>
-                <w:b/>
-                <w:noProof/>
-              </w:rPr>
-              <w:t> </w:t>
-            </w:r>
-            <w:r>
-              <w:rPr>
-                <w:rFonts w:ascii="Calibri" w:eastAsia="Calibri" w:hAnsi="Calibri" w:cs="Times New Roman"/>
-                <w:b/>
-                <w:noProof/>
-              </w:rPr>
-              <w:t> </w:t>
-            </w:r>
-            <w:r>
-              <w:rPr>
-                <w:rFonts w:ascii="Calibri" w:eastAsia="Calibri" w:hAnsi="Calibri" w:cs="Times New Roman"/>
-                <w:b/>
-              </w:rPr>
-              <w:fldChar w:fldCharType="end"/>
+              <w:t>5312.50</w:t>
             </w:r>
           </w:p>
         </w:tc>
@@ -2273,83 +1918,7 @@
                 <w:rFonts w:ascii="Calibri" w:eastAsia="Calibri" w:hAnsi="Calibri" w:cs="Times New Roman"/>
                 <w:b/>
               </w:rPr>
-              <w:fldChar w:fldCharType="begin">
-                <w:ffData>
-                  <w:name w:val="Text1"/>
-                  <w:enabled/>
-                  <w:calcOnExit w:val="0"/>
-                  <w:textInput>
-                    <w:type w:val="number"/>
-                  </w:textInput>
-                </w:ffData>
-              </w:fldChar>
-            </w:r>
-            <w:r>
-              <w:rPr>
-                <w:rFonts w:ascii="Calibri" w:eastAsia="Calibri" w:hAnsi="Calibri" w:cs="Times New Roman"/>
-                <w:b/>
-              </w:rPr>
-              <w:instrText xml:space="preserve"> FORMTEXT </w:instrText>
-            </w:r>
-            <w:r>
-              <w:rPr>
-                <w:rFonts w:ascii="Calibri" w:eastAsia="Calibri" w:hAnsi="Calibri" w:cs="Times New Roman"/>
-                <w:b/>
-              </w:rPr>
-            </w:r>
-            <w:r>
-              <w:rPr>
-                <w:rFonts w:ascii="Calibri" w:eastAsia="Calibri" w:hAnsi="Calibri" w:cs="Times New Roman"/>
-                <w:b/>
-              </w:rPr>
-              <w:fldChar w:fldCharType="separate"/>
-            </w:r>
-            <w:r>
-              <w:rPr>
-                <w:rFonts w:ascii="Calibri" w:eastAsia="Calibri" w:hAnsi="Calibri" w:cs="Times New Roman"/>
-                <w:b/>
-                <w:noProof/>
-              </w:rPr>
-              <w:t> </w:t>
-            </w:r>
-            <w:r>
-              <w:rPr>
-                <w:rFonts w:ascii="Calibri" w:eastAsia="Calibri" w:hAnsi="Calibri" w:cs="Times New Roman"/>
-                <w:b/>
-                <w:noProof/>
-              </w:rPr>
-              <w:t> </w:t>
-            </w:r>
-            <w:r>
-              <w:rPr>
-                <w:rFonts w:ascii="Calibri" w:eastAsia="Calibri" w:hAnsi="Calibri" w:cs="Times New Roman"/>
-                <w:b/>
-                <w:noProof/>
-              </w:rPr>
-              <w:t> </w:t>
-            </w:r>
-            <w:r>
-              <w:rPr>
-                <w:rFonts w:ascii="Calibri" w:eastAsia="Calibri" w:hAnsi="Calibri" w:cs="Times New Roman"/>
-                <w:b/>
-                <w:noProof/>
-              </w:rPr>
-              <w:t> </w:t>
-            </w:r>
-            <w:r>
-              <w:rPr>
-                <w:rFonts w:ascii="Calibri" w:eastAsia="Calibri" w:hAnsi="Calibri" w:cs="Times New Roman"/>
-                <w:b/>
-                <w:noProof/>
-              </w:rPr>
-              <w:t> </w:t>
-            </w:r>
-            <w:r>
-              <w:rPr>
-                <w:rFonts w:ascii="Calibri" w:eastAsia="Calibri" w:hAnsi="Calibri" w:cs="Times New Roman"/>
-                <w:b/>
-              </w:rPr>
-              <w:fldChar w:fldCharType="end"/>
+              <w:t>5312.50</w:t>
             </w:r>
           </w:p>
         </w:tc>
@@ -2376,83 +1945,7 @@
                 <w:rFonts w:ascii="Calibri" w:eastAsia="Calibri" w:hAnsi="Calibri" w:cs="Times New Roman"/>
                 <w:b/>
               </w:rPr>
-              <w:fldChar w:fldCharType="begin">
-                <w:ffData>
-                  <w:name w:val="Text1"/>
-                  <w:enabled/>
-                  <w:calcOnExit w:val="0"/>
-                  <w:textInput>
-                    <w:type w:val="number"/>
-                  </w:textInput>
-                </w:ffData>
-              </w:fldChar>
-            </w:r>
-            <w:r>
-              <w:rPr>
-                <w:rFonts w:ascii="Calibri" w:eastAsia="Calibri" w:hAnsi="Calibri" w:cs="Times New Roman"/>
-                <w:b/>
-              </w:rPr>
-              <w:instrText xml:space="preserve"> FORMTEXT </w:instrText>
-            </w:r>
-            <w:r>
-              <w:rPr>
-                <w:rFonts w:ascii="Calibri" w:eastAsia="Calibri" w:hAnsi="Calibri" w:cs="Times New Roman"/>
-                <w:b/>
-              </w:rPr>
-            </w:r>
-            <w:r>
-              <w:rPr>
-                <w:rFonts w:ascii="Calibri" w:eastAsia="Calibri" w:hAnsi="Calibri" w:cs="Times New Roman"/>
-                <w:b/>
-              </w:rPr>
-              <w:fldChar w:fldCharType="separate"/>
-            </w:r>
-            <w:r>
-              <w:rPr>
-                <w:rFonts w:ascii="Calibri" w:eastAsia="Calibri" w:hAnsi="Calibri" w:cs="Times New Roman"/>
-                <w:b/>
-                <w:noProof/>
-              </w:rPr>
-              <w:t> </w:t>
-            </w:r>
-            <w:r>
-              <w:rPr>
-                <w:rFonts w:ascii="Calibri" w:eastAsia="Calibri" w:hAnsi="Calibri" w:cs="Times New Roman"/>
-                <w:b/>
-                <w:noProof/>
-              </w:rPr>
-              <w:t> </w:t>
-            </w:r>
-            <w:r>
-              <w:rPr>
-                <w:rFonts w:ascii="Calibri" w:eastAsia="Calibri" w:hAnsi="Calibri" w:cs="Times New Roman"/>
-                <w:b/>
-                <w:noProof/>
-              </w:rPr>
-              <w:t> </w:t>
-            </w:r>
-            <w:r>
-              <w:rPr>
-                <w:rFonts w:ascii="Calibri" w:eastAsia="Calibri" w:hAnsi="Calibri" w:cs="Times New Roman"/>
-                <w:b/>
-                <w:noProof/>
-              </w:rPr>
-              <w:t> </w:t>
-            </w:r>
-            <w:r>
-              <w:rPr>
-                <w:rFonts w:ascii="Calibri" w:eastAsia="Calibri" w:hAnsi="Calibri" w:cs="Times New Roman"/>
-                <w:b/>
-                <w:noProof/>
-              </w:rPr>
-              <w:t> </w:t>
-            </w:r>
-            <w:r>
-              <w:rPr>
-                <w:rFonts w:ascii="Calibri" w:eastAsia="Calibri" w:hAnsi="Calibri" w:cs="Times New Roman"/>
-                <w:b/>
-              </w:rPr>
-              <w:fldChar w:fldCharType="end"/>
+              <w:t>5312.50</w:t>
             </w:r>
           </w:p>
         </w:tc>
@@ -2491,11 +1984,16 @@
               <w:cnfStyle w:val="000000000000" w:firstRow="0" w:lastRow="0" w:firstColumn="0" w:lastColumn="0" w:oddVBand="0" w:evenVBand="0" w:oddHBand="0" w:evenHBand="0" w:firstRowFirstColumn="0" w:firstRowLastColumn="0" w:lastRowFirstColumn="0" w:lastRowLastColumn="0"/>
               <w:rPr>
                 <w:rFonts w:eastAsia="Calibri"/>
+                <w:i w:val="0"/>
+                <w:iCs/>
               </w:rPr>
             </w:pPr>
             <w:r>
               <w:rPr>
                 <w:rFonts w:eastAsia="Calibri"/>
+                <w:i w:val="0"/>
+                <w:iCs/>
+                <w:color w:val="auto"/>
               </w:rPr>
               <w:t>Client fees</w:t>
             </w:r>
@@ -2521,7 +2019,6 @@
               <w:rPr>
                 <w:rFonts w:eastAsia="Calibri" w:cs="Times New Roman"/>
               </w:rPr>
-              <w:lastRenderedPageBreak/>
               <w:t>Fee structure</w:t>
             </w:r>
           </w:p>
@@ -2537,11 +2034,17 @@
               <w:cnfStyle w:val="000000000000" w:firstRow="0" w:lastRow="0" w:firstColumn="0" w:lastColumn="0" w:oddVBand="0" w:evenVBand="0" w:oddHBand="0" w:evenHBand="0" w:firstRowFirstColumn="0" w:firstRowLastColumn="0" w:lastRowFirstColumn="0" w:lastRowLastColumn="0"/>
               <w:rPr>
                 <w:rFonts w:eastAsia="Calibri"/>
+                <w:i w:val="0"/>
+                <w:iCs/>
+                <w:color w:val="auto"/>
               </w:rPr>
             </w:pPr>
             <w:r>
               <w:rPr>
                 <w:rFonts w:eastAsia="Calibri"/>
+                <w:i w:val="0"/>
+                <w:iCs/>
+                <w:color w:val="auto"/>
               </w:rPr>
               <w:t>$37.50/h or $350/10h</w:t>
             </w:r>
@@ -2557,6 +2060,9 @@
             <w:r>
               <w:rPr>
                 <w:rFonts w:eastAsia="Calibri"/>
+                <w:i w:val="0"/>
+                <w:iCs/>
+                <w:color w:val="auto"/>
               </w:rPr>
               <w:t>$1000 source code</w:t>
             </w:r>
@@ -2582,6 +2088,7 @@
               <w:rPr>
                 <w:rFonts w:eastAsia="Calibri" w:cs="Times New Roman"/>
               </w:rPr>
+              <w:lastRenderedPageBreak/>
               <w:t>Expected expenses</w:t>
             </w:r>
           </w:p>
@@ -2597,11 +2104,17 @@
               <w:cnfStyle w:val="000000000000" w:firstRow="0" w:lastRow="0" w:firstColumn="0" w:lastColumn="0" w:oddVBand="0" w:evenVBand="0" w:oddHBand="0" w:evenHBand="0" w:firstRowFirstColumn="0" w:firstRowLastColumn="0" w:lastRowFirstColumn="0" w:lastRowLastColumn="0"/>
               <w:rPr>
                 <w:rFonts w:eastAsia="Calibri"/>
+                <w:i w:val="0"/>
+                <w:iCs/>
+                <w:color w:val="auto"/>
               </w:rPr>
             </w:pPr>
             <w:r>
               <w:rPr>
                 <w:rFonts w:eastAsia="Calibri"/>
+                <w:i w:val="0"/>
+                <w:iCs/>
+                <w:color w:val="auto"/>
               </w:rPr>
               <w:t>(quarterly)</w:t>
             </w:r>
@@ -2612,11 +2125,17 @@
               <w:cnfStyle w:val="000000000000" w:firstRow="0" w:lastRow="0" w:firstColumn="0" w:lastColumn="0" w:oddVBand="0" w:evenVBand="0" w:oddHBand="0" w:evenHBand="0" w:firstRowFirstColumn="0" w:firstRowLastColumn="0" w:lastRowFirstColumn="0" w:lastRowLastColumn="0"/>
               <w:rPr>
                 <w:rFonts w:eastAsia="Calibri"/>
+                <w:i w:val="0"/>
+                <w:iCs/>
+                <w:color w:val="auto"/>
               </w:rPr>
             </w:pPr>
             <w:r>
               <w:rPr>
                 <w:rFonts w:eastAsia="Calibri"/>
+                <w:i w:val="0"/>
+                <w:iCs/>
+                <w:color w:val="auto"/>
               </w:rPr>
               <w:t>rent - $6279</w:t>
             </w:r>
@@ -2627,11 +2146,17 @@
               <w:cnfStyle w:val="000000000000" w:firstRow="0" w:lastRow="0" w:firstColumn="0" w:lastColumn="0" w:oddVBand="0" w:evenVBand="0" w:oddHBand="0" w:evenHBand="0" w:firstRowFirstColumn="0" w:firstRowLastColumn="0" w:lastRowFirstColumn="0" w:lastRowLastColumn="0"/>
               <w:rPr>
                 <w:rFonts w:eastAsia="Calibri"/>
+                <w:i w:val="0"/>
+                <w:iCs/>
+                <w:color w:val="auto"/>
               </w:rPr>
             </w:pPr>
             <w:r>
               <w:rPr>
                 <w:rFonts w:eastAsia="Calibri"/>
+                <w:i w:val="0"/>
+                <w:iCs/>
+                <w:color w:val="auto"/>
               </w:rPr>
               <w:t>groceries - $1050</w:t>
             </w:r>
@@ -2642,11 +2167,17 @@
               <w:cnfStyle w:val="000000000000" w:firstRow="0" w:lastRow="0" w:firstColumn="0" w:lastColumn="0" w:oddVBand="0" w:evenVBand="0" w:oddHBand="0" w:evenHBand="0" w:firstRowFirstColumn="0" w:firstRowLastColumn="0" w:lastRowFirstColumn="0" w:lastRowLastColumn="0"/>
               <w:rPr>
                 <w:rFonts w:eastAsia="Calibri"/>
+                <w:i w:val="0"/>
+                <w:iCs/>
+                <w:color w:val="auto"/>
               </w:rPr>
             </w:pPr>
             <w:r>
               <w:rPr>
                 <w:rFonts w:eastAsia="Calibri"/>
+                <w:i w:val="0"/>
+                <w:iCs/>
+                <w:color w:val="auto"/>
               </w:rPr>
               <w:t>telephone/internet - $330</w:t>
             </w:r>
@@ -2657,11 +2188,17 @@
               <w:cnfStyle w:val="000000000000" w:firstRow="0" w:lastRow="0" w:firstColumn="0" w:lastColumn="0" w:oddVBand="0" w:evenVBand="0" w:oddHBand="0" w:evenHBand="0" w:firstRowFirstColumn="0" w:firstRowLastColumn="0" w:lastRowFirstColumn="0" w:lastRowLastColumn="0"/>
               <w:rPr>
                 <w:rFonts w:eastAsia="Calibri"/>
+                <w:i w:val="0"/>
+                <w:iCs/>
+                <w:color w:val="auto"/>
               </w:rPr>
             </w:pPr>
             <w:r>
               <w:rPr>
                 <w:rFonts w:eastAsia="Calibri"/>
+                <w:i w:val="0"/>
+                <w:iCs/>
+                <w:color w:val="auto"/>
               </w:rPr>
               <w:t>transport - $269.75</w:t>
             </w:r>
@@ -2672,11 +2209,17 @@
               <w:cnfStyle w:val="000000000000" w:firstRow="0" w:lastRow="0" w:firstColumn="0" w:lastColumn="0" w:oddVBand="0" w:evenVBand="0" w:oddHBand="0" w:evenHBand="0" w:firstRowFirstColumn="0" w:firstRowLastColumn="0" w:lastRowFirstColumn="0" w:lastRowLastColumn="0"/>
               <w:rPr>
                 <w:rFonts w:eastAsia="Calibri"/>
+                <w:i w:val="0"/>
+                <w:iCs/>
+                <w:color w:val="auto"/>
               </w:rPr>
             </w:pPr>
             <w:r>
               <w:rPr>
                 <w:rFonts w:eastAsia="Calibri"/>
+                <w:i w:val="0"/>
+                <w:iCs/>
+                <w:color w:val="auto"/>
               </w:rPr>
               <w:t>electric/gas - $510</w:t>
             </w:r>
@@ -2692,6 +2235,9 @@
             <w:r>
               <w:rPr>
                 <w:rFonts w:eastAsia="Calibri"/>
+                <w:i w:val="0"/>
+                <w:iCs/>
+                <w:color w:val="auto"/>
               </w:rPr>
               <w:t>entertainment - $325</w:t>
             </w:r>
@@ -2705,35 +2251,6 @@
       </w:pPr>
       <w:r>
         <w:t>Key people</w:t>
-      </w:r>
-    </w:p>
-    <w:p>
-      <w:pPr>
-        <w:pStyle w:val="Inputguidance"/>
-        <w:keepNext/>
-        <w:keepLines/>
-        <w:rPr>
-          <w:rFonts w:eastAsia="Calibri"/>
-          <w:b/>
-        </w:rPr>
-      </w:pPr>
-      <w:r>
-        <w:rPr>
-          <w:rFonts w:eastAsia="Calibri"/>
-        </w:rPr>
-        <w:t xml:space="preserve">[List up to 3 key </w:t>
-      </w:r>
-      <w:r>
-        <w:rPr>
-          <w:rFonts w:eastAsia="Calibri"/>
-        </w:rPr>
-        <w:t xml:space="preserve">staff members or people supporting </w:t>
-      </w:r>
-      <w:r>
-        <w:rPr>
-          <w:rFonts w:eastAsia="Calibri"/>
-        </w:rPr>
-        <w:t>your business. Describe their experience and the value they add.]</w:t>
       </w:r>
     </w:p>
     <w:tbl>
@@ -2785,9 +2302,16 @@
               <w:cnfStyle w:val="000000000000" w:firstRow="0" w:lastRow="0" w:firstColumn="0" w:lastColumn="0" w:oddVBand="0" w:evenVBand="0" w:oddHBand="0" w:evenHBand="0" w:firstRowFirstColumn="0" w:firstRowLastColumn="0" w:lastRowFirstColumn="0" w:lastRowLastColumn="0"/>
               <w:rPr>
                 <w:rFonts w:ascii="Calibri" w:eastAsia="Calibri" w:hAnsi="Calibri" w:cs="Times New Roman"/>
-                <w:i/>
-              </w:rPr>
-            </w:pPr>
+                <w:iCs/>
+              </w:rPr>
+            </w:pPr>
+            <w:r>
+              <w:rPr>
+                <w:rFonts w:ascii="Calibri" w:eastAsia="Calibri" w:hAnsi="Calibri" w:cs="Times New Roman"/>
+                <w:iCs/>
+              </w:rPr>
+              <w:t>Jasper Tobin</w:t>
+            </w:r>
           </w:p>
         </w:tc>
       </w:tr>
@@ -2831,13 +2355,19 @@
               <w:cnfStyle w:val="000000000000" w:firstRow="0" w:lastRow="0" w:firstColumn="0" w:lastColumn="0" w:oddVBand="0" w:evenVBand="0" w:oddHBand="0" w:evenHBand="0" w:firstRowFirstColumn="0" w:firstRowLastColumn="0" w:lastRowFirstColumn="0" w:lastRowLastColumn="0"/>
               <w:rPr>
                 <w:rFonts w:eastAsia="Calibri"/>
+                <w:i w:val="0"/>
+                <w:iCs/>
+                <w:color w:val="auto"/>
               </w:rPr>
             </w:pPr>
             <w:r>
               <w:rPr>
                 <w:rFonts w:eastAsia="Calibri"/>
-              </w:rPr>
-              <w:t>[Examples: Business owner, Business adviser]</w:t>
+                <w:i w:val="0"/>
+                <w:iCs/>
+                <w:color w:val="auto"/>
+              </w:rPr>
+              <w:t>Programmer</w:t>
             </w:r>
           </w:p>
         </w:tc>
@@ -2881,9 +2411,16 @@
               <w:cnfStyle w:val="000000000000" w:firstRow="0" w:lastRow="0" w:firstColumn="0" w:lastColumn="0" w:oddVBand="0" w:evenVBand="0" w:oddHBand="0" w:evenHBand="0" w:firstRowFirstColumn="0" w:firstRowLastColumn="0" w:lastRowFirstColumn="0" w:lastRowLastColumn="0"/>
               <w:rPr>
                 <w:rFonts w:ascii="Calibri" w:eastAsia="Calibri" w:hAnsi="Calibri" w:cs="Times New Roman"/>
-                <w:b/>
-              </w:rPr>
-            </w:pPr>
+                <w:bCs/>
+              </w:rPr>
+            </w:pPr>
+            <w:r>
+              <w:rPr>
+                <w:rFonts w:ascii="Calibri" w:eastAsia="Calibri" w:hAnsi="Calibri" w:cs="Times New Roman"/>
+                <w:bCs/>
+              </w:rPr>
+              <w:t>Has experience in programming UI and many other systems.</w:t>
+            </w:r>
           </w:p>
         </w:tc>
       </w:tr>
@@ -2927,9 +2464,16 @@
               <w:cnfStyle w:val="000000000000" w:firstRow="0" w:lastRow="0" w:firstColumn="0" w:lastColumn="0" w:oddVBand="0" w:evenVBand="0" w:oddHBand="0" w:evenHBand="0" w:firstRowFirstColumn="0" w:firstRowLastColumn="0" w:lastRowFirstColumn="0" w:lastRowLastColumn="0"/>
               <w:rPr>
                 <w:rFonts w:ascii="Calibri" w:eastAsia="Calibri" w:hAnsi="Calibri" w:cs="Times New Roman"/>
-                <w:i/>
-              </w:rPr>
-            </w:pPr>
+                <w:iCs/>
+              </w:rPr>
+            </w:pPr>
+            <w:r>
+              <w:rPr>
+                <w:rFonts w:ascii="Calibri" w:eastAsia="Calibri" w:hAnsi="Calibri" w:cs="Times New Roman"/>
+                <w:iCs/>
+              </w:rPr>
+              <w:t>Saxen Potts</w:t>
+            </w:r>
           </w:p>
         </w:tc>
       </w:tr>
@@ -2972,9 +2516,16 @@
               <w:cnfStyle w:val="000000000000" w:firstRow="0" w:lastRow="0" w:firstColumn="0" w:lastColumn="0" w:oddVBand="0" w:evenVBand="0" w:oddHBand="0" w:evenHBand="0" w:firstRowFirstColumn="0" w:firstRowLastColumn="0" w:lastRowFirstColumn="0" w:lastRowLastColumn="0"/>
               <w:rPr>
                 <w:rFonts w:ascii="Calibri" w:eastAsia="Calibri" w:hAnsi="Calibri" w:cs="Times New Roman"/>
-                <w:b/>
-              </w:rPr>
-            </w:pPr>
+                <w:bCs/>
+              </w:rPr>
+            </w:pPr>
+            <w:r>
+              <w:rPr>
+                <w:rFonts w:ascii="Calibri" w:eastAsia="Calibri" w:hAnsi="Calibri" w:cs="Times New Roman"/>
+                <w:bCs/>
+              </w:rPr>
+              <w:t>Designer</w:t>
+            </w:r>
           </w:p>
         </w:tc>
       </w:tr>
@@ -3017,9 +2568,16 @@
               <w:cnfStyle w:val="000000000000" w:firstRow="0" w:lastRow="0" w:firstColumn="0" w:lastColumn="0" w:oddVBand="0" w:evenVBand="0" w:oddHBand="0" w:evenHBand="0" w:firstRowFirstColumn="0" w:firstRowLastColumn="0" w:lastRowFirstColumn="0" w:lastRowLastColumn="0"/>
               <w:rPr>
                 <w:rFonts w:ascii="Calibri" w:eastAsia="Calibri" w:hAnsi="Calibri" w:cs="Times New Roman"/>
-                <w:b/>
-              </w:rPr>
-            </w:pPr>
+                <w:bCs/>
+              </w:rPr>
+            </w:pPr>
+            <w:r>
+              <w:rPr>
+                <w:rFonts w:ascii="Calibri" w:eastAsia="Calibri" w:hAnsi="Calibri" w:cs="Times New Roman"/>
+                <w:bCs/>
+              </w:rPr>
+              <w:t>Has previous experience designing other games.</w:t>
+            </w:r>
           </w:p>
         </w:tc>
       </w:tr>
@@ -3063,9 +2621,16 @@
               <w:cnfStyle w:val="000000000000" w:firstRow="0" w:lastRow="0" w:firstColumn="0" w:lastColumn="0" w:oddVBand="0" w:evenVBand="0" w:oddHBand="0" w:evenHBand="0" w:firstRowFirstColumn="0" w:firstRowLastColumn="0" w:lastRowFirstColumn="0" w:lastRowLastColumn="0"/>
               <w:rPr>
                 <w:rFonts w:ascii="Calibri" w:eastAsia="Calibri" w:hAnsi="Calibri" w:cs="Times New Roman"/>
-                <w:i/>
-              </w:rPr>
-            </w:pPr>
+                <w:iCs/>
+              </w:rPr>
+            </w:pPr>
+            <w:r>
+              <w:rPr>
+                <w:rFonts w:ascii="Calibri" w:eastAsia="Calibri" w:hAnsi="Calibri" w:cs="Times New Roman"/>
+                <w:iCs/>
+              </w:rPr>
+              <w:t>Charlie Loneragan</w:t>
+            </w:r>
           </w:p>
         </w:tc>
       </w:tr>
@@ -3105,9 +2670,16 @@
               <w:cnfStyle w:val="000000000000" w:firstRow="0" w:lastRow="0" w:firstColumn="0" w:lastColumn="0" w:oddVBand="0" w:evenVBand="0" w:oddHBand="0" w:evenHBand="0" w:firstRowFirstColumn="0" w:firstRowLastColumn="0" w:lastRowFirstColumn="0" w:lastRowLastColumn="0"/>
               <w:rPr>
                 <w:rFonts w:ascii="Calibri" w:eastAsia="Calibri" w:hAnsi="Calibri" w:cs="Times New Roman"/>
-                <w:b/>
-              </w:rPr>
-            </w:pPr>
+                <w:bCs/>
+              </w:rPr>
+            </w:pPr>
+            <w:r>
+              <w:rPr>
+                <w:rFonts w:ascii="Calibri" w:eastAsia="Calibri" w:hAnsi="Calibri" w:cs="Times New Roman"/>
+                <w:bCs/>
+              </w:rPr>
+              <w:t>Artist</w:t>
+            </w:r>
           </w:p>
         </w:tc>
       </w:tr>
@@ -3147,9 +2719,16 @@
               <w:cnfStyle w:val="000000000000" w:firstRow="0" w:lastRow="0" w:firstColumn="0" w:lastColumn="0" w:oddVBand="0" w:evenVBand="0" w:oddHBand="0" w:evenHBand="0" w:firstRowFirstColumn="0" w:firstRowLastColumn="0" w:lastRowFirstColumn="0" w:lastRowLastColumn="0"/>
               <w:rPr>
                 <w:rFonts w:ascii="Calibri" w:eastAsia="Calibri" w:hAnsi="Calibri" w:cs="Times New Roman"/>
-                <w:b/>
-              </w:rPr>
-            </w:pPr>
+                <w:bCs/>
+              </w:rPr>
+            </w:pPr>
+            <w:r>
+              <w:rPr>
+                <w:rFonts w:ascii="Calibri" w:eastAsia="Calibri" w:hAnsi="Calibri" w:cs="Times New Roman"/>
+                <w:bCs/>
+              </w:rPr>
+              <w:t>Has previous experience with character art and animation.</w:t>
+            </w:r>
           </w:p>
         </w:tc>
       </w:tr>
@@ -3215,7 +2794,7 @@
         </w:rPr>
         <w:t xml:space="preserve">Aim for </w:t>
       </w:r>
-      <w:hyperlink r:id="rId14" w:history="1">
+      <w:hyperlink r:id="rId12" w:history="1">
         <w:r>
           <w:rPr>
             <w:rStyle w:val="Hyperlink"/>
@@ -3424,16 +3003,26 @@
               <w:pStyle w:val="Inputguidance"/>
               <w:keepNext/>
               <w:keepLines/>
+              <w:numPr>
+                <w:ilvl w:val="0"/>
+                <w:numId w:val="43"/>
+              </w:numPr>
               <w:cnfStyle w:val="000000000000" w:firstRow="0" w:lastRow="0" w:firstColumn="0" w:lastColumn="0" w:oddVBand="0" w:evenVBand="0" w:oddHBand="0" w:evenHBand="0" w:firstRowFirstColumn="0" w:firstRowLastColumn="0" w:lastRowFirstColumn="0" w:lastRowLastColumn="0"/>
               <w:rPr>
                 <w:rFonts w:eastAsia="Calibri"/>
+                <w:i w:val="0"/>
+                <w:iCs/>
+                <w:color w:val="auto"/>
               </w:rPr>
             </w:pPr>
             <w:r>
               <w:rPr>
                 <w:rFonts w:eastAsia="Calibri"/>
-              </w:rPr>
-              <w:t xml:space="preserve">[Example: </w:t>
+                <w:i w:val="0"/>
+                <w:iCs/>
+                <w:color w:val="auto"/>
+              </w:rPr>
+              <w:t>Find other logos and evaluate what made them iconic.</w:t>
             </w:r>
           </w:p>
           <w:p>
@@ -3448,13 +3037,19 @@
               <w:cnfStyle w:val="000000000000" w:firstRow="0" w:lastRow="0" w:firstColumn="0" w:lastColumn="0" w:oddVBand="0" w:evenVBand="0" w:oddHBand="0" w:evenHBand="0" w:firstRowFirstColumn="0" w:firstRowLastColumn="0" w:lastRowFirstColumn="0" w:lastRowLastColumn="0"/>
               <w:rPr>
                 <w:rFonts w:eastAsia="Calibri"/>
+                <w:i w:val="0"/>
+                <w:iCs/>
+                <w:color w:val="auto"/>
               </w:rPr>
             </w:pPr>
             <w:r>
               <w:rPr>
                 <w:rFonts w:eastAsia="Calibri"/>
-              </w:rPr>
-              <w:t>Make a list of local suppliers.</w:t>
+                <w:i w:val="0"/>
+                <w:iCs/>
+                <w:color w:val="auto"/>
+              </w:rPr>
+              <w:t>Choose software for designing the logo.</w:t>
             </w:r>
           </w:p>
           <w:p>
@@ -3469,46 +3064,19 @@
               <w:cnfStyle w:val="000000000000" w:firstRow="0" w:lastRow="0" w:firstColumn="0" w:lastColumn="0" w:oddVBand="0" w:evenVBand="0" w:oddHBand="0" w:evenHBand="0" w:firstRowFirstColumn="0" w:firstRowLastColumn="0" w:lastRowFirstColumn="0" w:lastRowLastColumn="0"/>
               <w:rPr>
                 <w:rFonts w:eastAsia="Calibri"/>
+                <w:i w:val="0"/>
+                <w:iCs/>
+                <w:color w:val="auto"/>
               </w:rPr>
             </w:pPr>
             <w:r>
               <w:rPr>
                 <w:rFonts w:eastAsia="Calibri"/>
-              </w:rPr>
-              <w:t>Prepare 6 proposals for potential suppliers over 4 weeks.</w:t>
-            </w:r>
-          </w:p>
-          <w:p>
-            <w:pPr>
-              <w:pStyle w:val="Inputguidance"/>
-              <w:keepNext/>
-              <w:keepLines/>
-              <w:numPr>
-                <w:ilvl w:val="0"/>
-                <w:numId w:val="43"/>
-              </w:numPr>
-              <w:cnfStyle w:val="000000000000" w:firstRow="0" w:lastRow="0" w:firstColumn="0" w:lastColumn="0" w:oddVBand="0" w:evenVBand="0" w:oddHBand="0" w:evenHBand="0" w:firstRowFirstColumn="0" w:firstRowLastColumn="0" w:lastRowFirstColumn="0" w:lastRowLastColumn="0"/>
-              <w:rPr>
-                <w:rFonts w:eastAsia="Calibri"/>
-              </w:rPr>
-            </w:pPr>
-            <w:r>
-              <w:rPr>
-                <w:rFonts w:eastAsia="Calibri"/>
-              </w:rPr>
-              <w:t xml:space="preserve">Finalise agreements with 2 suppliers in </w:t>
-            </w:r>
-            <w:r>
-              <w:rPr>
-                <w:rFonts w:eastAsia="Calibri"/>
-              </w:rPr>
-              <w:t>6</w:t>
-            </w:r>
-            <w:r>
-              <w:rPr>
-                <w:rFonts w:eastAsia="Calibri"/>
-              </w:rPr>
-              <w:t xml:space="preserve"> months’ time. ]</w:t>
+                <w:i w:val="0"/>
+                <w:iCs/>
+                <w:color w:val="auto"/>
+              </w:rPr>
+              <w:t>Decide how it should be designed – Mascot? Acronym?</w:t>
             </w:r>
           </w:p>
         </w:tc>
@@ -3539,56 +3107,32 @@
             </w:r>
           </w:p>
         </w:tc>
-        <w:sdt>
-          <w:sdtPr>
-            <w:rPr>
-              <w:rFonts w:ascii="Calibri" w:eastAsia="Calibri" w:hAnsi="Calibri" w:cs="Times New Roman"/>
-            </w:rPr>
-            <w:id w:val="-439532682"/>
-            <w:placeholder>
-              <w:docPart w:val="F9BC3B25F6A5487B954EEC457A07C5EB"/>
-            </w:placeholder>
-            <w:showingPlcHdr/>
-            <w:date>
-              <w:dateFormat w:val="d/MM/yyyy"/>
-              <w:lid w:val="en-AU"/>
-              <w:storeMappedDataAs w:val="dateTime"/>
-              <w:calendar w:val="gregorian"/>
-            </w:date>
-          </w:sdtPr>
-          <w:sdtContent>
-            <w:tc>
-              <w:tcPr>
-                <w:tcW w:w="7345" w:type="dxa"/>
-                <w:tcBorders>
-                  <w:bottom w:val="single" w:sz="48" w:space="0" w:color="FFFFFF" w:themeColor="background1"/>
-                </w:tcBorders>
-              </w:tcPr>
-              <w:p>
-                <w:pPr>
-                  <w:keepNext/>
-                  <w:keepLines/>
-                  <w:cnfStyle w:val="000000000000" w:firstRow="0" w:lastRow="0" w:firstColumn="0" w:lastColumn="0" w:oddVBand="0" w:evenVBand="0" w:oddHBand="0" w:evenHBand="0" w:firstRowFirstColumn="0" w:firstRowLastColumn="0" w:lastRowFirstColumn="0" w:lastRowLastColumn="0"/>
-                  <w:rPr>
-                    <w:rFonts w:ascii="Calibri" w:eastAsia="Calibri" w:hAnsi="Calibri" w:cs="Times New Roman"/>
-                  </w:rPr>
-                </w:pPr>
-                <w:r>
-                  <w:rPr>
-                    <w:rStyle w:val="PlaceholderText"/>
-                  </w:rPr>
-                  <w:t>Select</w:t>
-                </w:r>
-                <w:r>
-                  <w:rPr>
-                    <w:rStyle w:val="PlaceholderText"/>
-                  </w:rPr>
-                  <w:t xml:space="preserve"> a date</w:t>
-                </w:r>
-              </w:p>
-            </w:tc>
-          </w:sdtContent>
-        </w:sdt>
+        <w:tc>
+          <w:tcPr>
+            <w:tcW w:w="7345" w:type="dxa"/>
+            <w:tcBorders>
+              <w:bottom w:val="single" w:sz="48" w:space="0" w:color="FFFFFF" w:themeColor="background1"/>
+            </w:tcBorders>
+          </w:tcPr>
+          <w:p>
+            <w:pPr>
+              <w:keepNext/>
+              <w:keepLines/>
+              <w:cnfStyle w:val="000000000000" w:firstRow="0" w:lastRow="0" w:firstColumn="0" w:lastColumn="0" w:oddVBand="0" w:evenVBand="0" w:oddHBand="0" w:evenHBand="0" w:firstRowFirstColumn="0" w:firstRowLastColumn="0" w:lastRowFirstColumn="0" w:lastRowLastColumn="0"/>
+              <w:rPr>
+                <w:rFonts w:ascii="Calibri" w:eastAsia="Calibri" w:hAnsi="Calibri" w:cs="Times New Roman"/>
+                <w:iCs/>
+              </w:rPr>
+            </w:pPr>
+            <w:r>
+              <w:rPr>
+                <w:rFonts w:ascii="Calibri" w:eastAsia="Calibri" w:hAnsi="Calibri" w:cs="Times New Roman"/>
+                <w:iCs/>
+              </w:rPr>
+              <w:t>1 week</w:t>
+            </w:r>
+          </w:p>
+        </w:tc>
       </w:tr>
       <w:tr>
         <w:trPr>
@@ -3630,11 +3174,13 @@
               <w:cnfStyle w:val="000000000000" w:firstRow="0" w:lastRow="0" w:firstColumn="0" w:lastColumn="0" w:oddVBand="0" w:evenVBand="0" w:oddHBand="0" w:evenHBand="0" w:firstRowFirstColumn="0" w:firstRowLastColumn="0" w:lastRowFirstColumn="0" w:lastRowLastColumn="0"/>
               <w:rPr>
                 <w:rFonts w:ascii="Calibri" w:eastAsia="Calibri" w:hAnsi="Calibri" w:cs="Times New Roman"/>
+                <w:iCs/>
               </w:rPr>
             </w:pPr>
             <w:r>
               <w:rPr>
                 <w:rFonts w:ascii="Calibri" w:eastAsia="Calibri" w:hAnsi="Calibri" w:cs="Times New Roman"/>
+                <w:iCs/>
               </w:rPr>
               <w:t>Make a website</w:t>
             </w:r>
@@ -3715,9 +3261,19 @@
               </w:numPr>
               <w:ind w:left="468"/>
               <w:cnfStyle w:val="000000000000" w:firstRow="0" w:lastRow="0" w:firstColumn="0" w:lastColumn="0" w:oddVBand="0" w:evenVBand="0" w:oddHBand="0" w:evenHBand="0" w:firstRowFirstColumn="0" w:firstRowLastColumn="0" w:lastRowFirstColumn="0" w:lastRowLastColumn="0"/>
-            </w:pPr>
-            <w:r>
-              <w:t>[Action]</w:t>
+              <w:rPr>
+                <w:i w:val="0"/>
+                <w:iCs/>
+                <w:color w:val="auto"/>
+              </w:rPr>
+            </w:pPr>
+            <w:r>
+              <w:rPr>
+                <w:i w:val="0"/>
+                <w:iCs/>
+                <w:color w:val="auto"/>
+              </w:rPr>
+              <w:t>Learn how to make a website.</w:t>
             </w:r>
           </w:p>
           <w:p>
@@ -3731,10 +3287,33 @@
               </w:numPr>
               <w:ind w:left="468"/>
               <w:cnfStyle w:val="000000000000" w:firstRow="0" w:lastRow="0" w:firstColumn="0" w:lastColumn="0" w:oddVBand="0" w:evenVBand="0" w:oddHBand="0" w:evenHBand="0" w:firstRowFirstColumn="0" w:firstRowLastColumn="0" w:lastRowFirstColumn="0" w:lastRowLastColumn="0"/>
-            </w:pPr>
-            <w:r>
-              <w:t>[Action]</w:t>
-            </w:r>
+              <w:rPr>
+                <w:rFonts w:ascii="Calibri" w:eastAsia="Calibri" w:hAnsi="Calibri" w:cs="Times New Roman"/>
+                <w:i w:val="0"/>
+                <w:iCs/>
+                <w:color w:val="auto"/>
+              </w:rPr>
+            </w:pPr>
+            <w:r>
+              <w:rPr>
+                <w:rFonts w:ascii="Calibri" w:eastAsia="Calibri" w:hAnsi="Calibri" w:cs="Times New Roman"/>
+                <w:i w:val="0"/>
+                <w:iCs/>
+                <w:color w:val="auto"/>
+              </w:rPr>
+              <w:t xml:space="preserve">Hire a freelancer to make the </w:t>
+            </w:r>
+            <w:proofErr w:type="gramStart"/>
+            <w:r>
+              <w:rPr>
+                <w:rFonts w:ascii="Calibri" w:eastAsia="Calibri" w:hAnsi="Calibri" w:cs="Times New Roman"/>
+                <w:i w:val="0"/>
+                <w:iCs/>
+                <w:color w:val="auto"/>
+              </w:rPr>
+              <w:t>website</w:t>
+            </w:r>
+            <w:proofErr w:type="gramEnd"/>
           </w:p>
           <w:p>
             <w:pPr>
@@ -3749,10 +3328,39 @@
               <w:cnfStyle w:val="000000000000" w:firstRow="0" w:lastRow="0" w:firstColumn="0" w:lastColumn="0" w:oddVBand="0" w:evenVBand="0" w:oddHBand="0" w:evenHBand="0" w:firstRowFirstColumn="0" w:firstRowLastColumn="0" w:lastRowFirstColumn="0" w:lastRowLastColumn="0"/>
               <w:rPr>
                 <w:rFonts w:ascii="Calibri" w:eastAsia="Calibri" w:hAnsi="Calibri" w:cs="Times New Roman"/>
-              </w:rPr>
-            </w:pPr>
-            <w:r>
-              <w:t>[Action]</w:t>
+                <w:i w:val="0"/>
+                <w:iCs/>
+                <w:color w:val="auto"/>
+              </w:rPr>
+            </w:pPr>
+            <w:r>
+              <w:rPr>
+                <w:rFonts w:ascii="Calibri" w:eastAsia="Calibri" w:hAnsi="Calibri" w:cs="Times New Roman"/>
+                <w:i w:val="0"/>
+                <w:iCs/>
+                <w:color w:val="auto"/>
+              </w:rPr>
+              <w:t>Use a program for making websites (</w:t>
+            </w:r>
+            <w:proofErr w:type="gramStart"/>
+            <w:r>
+              <w:rPr>
+                <w:rFonts w:ascii="Calibri" w:eastAsia="Calibri" w:hAnsi="Calibri" w:cs="Times New Roman"/>
+                <w:i w:val="0"/>
+                <w:iCs/>
+                <w:color w:val="auto"/>
+              </w:rPr>
+              <w:t>i.e.</w:t>
+            </w:r>
+            <w:proofErr w:type="gramEnd"/>
+            <w:r>
+              <w:rPr>
+                <w:rFonts w:ascii="Calibri" w:eastAsia="Calibri" w:hAnsi="Calibri" w:cs="Times New Roman"/>
+                <w:i w:val="0"/>
+                <w:iCs/>
+                <w:color w:val="auto"/>
+              </w:rPr>
+              <w:t xml:space="preserve"> Squarespace, Wix)</w:t>
             </w:r>
           </w:p>
         </w:tc>
@@ -3783,56 +3391,32 @@
             </w:r>
           </w:p>
         </w:tc>
-        <w:sdt>
-          <w:sdtPr>
-            <w:rPr>
-              <w:rFonts w:ascii="Calibri" w:eastAsia="Calibri" w:hAnsi="Calibri" w:cs="Times New Roman"/>
-            </w:rPr>
-            <w:id w:val="-2016602771"/>
-            <w:placeholder>
-              <w:docPart w:val="E85B52C8C52741739C02D3636A3D8374"/>
-            </w:placeholder>
-            <w:showingPlcHdr/>
-            <w:date>
-              <w:dateFormat w:val="d/MM/yyyy"/>
-              <w:lid w:val="en-AU"/>
-              <w:storeMappedDataAs w:val="dateTime"/>
-              <w:calendar w:val="gregorian"/>
-            </w:date>
-          </w:sdtPr>
-          <w:sdtContent>
-            <w:tc>
-              <w:tcPr>
-                <w:tcW w:w="7345" w:type="dxa"/>
-                <w:tcBorders>
-                  <w:bottom w:val="single" w:sz="48" w:space="0" w:color="FFFFFF" w:themeColor="background1"/>
-                </w:tcBorders>
-              </w:tcPr>
-              <w:p>
-                <w:pPr>
-                  <w:keepNext/>
-                  <w:keepLines/>
-                  <w:cnfStyle w:val="000000000000" w:firstRow="0" w:lastRow="0" w:firstColumn="0" w:lastColumn="0" w:oddVBand="0" w:evenVBand="0" w:oddHBand="0" w:evenHBand="0" w:firstRowFirstColumn="0" w:firstRowLastColumn="0" w:lastRowFirstColumn="0" w:lastRowLastColumn="0"/>
-                  <w:rPr>
-                    <w:rFonts w:ascii="Calibri" w:eastAsia="Calibri" w:hAnsi="Calibri" w:cs="Times New Roman"/>
-                  </w:rPr>
-                </w:pPr>
-                <w:r>
-                  <w:rPr>
-                    <w:rStyle w:val="PlaceholderText"/>
-                  </w:rPr>
-                  <w:t>Select</w:t>
-                </w:r>
-                <w:r>
-                  <w:rPr>
-                    <w:rStyle w:val="PlaceholderText"/>
-                  </w:rPr>
-                  <w:t xml:space="preserve"> a date</w:t>
-                </w:r>
-              </w:p>
-            </w:tc>
-          </w:sdtContent>
-        </w:sdt>
+        <w:tc>
+          <w:tcPr>
+            <w:tcW w:w="7345" w:type="dxa"/>
+            <w:tcBorders>
+              <w:bottom w:val="single" w:sz="48" w:space="0" w:color="FFFFFF" w:themeColor="background1"/>
+            </w:tcBorders>
+          </w:tcPr>
+          <w:p>
+            <w:pPr>
+              <w:keepNext/>
+              <w:keepLines/>
+              <w:cnfStyle w:val="000000000000" w:firstRow="0" w:lastRow="0" w:firstColumn="0" w:lastColumn="0" w:oddVBand="0" w:evenVBand="0" w:oddHBand="0" w:evenHBand="0" w:firstRowFirstColumn="0" w:firstRowLastColumn="0" w:lastRowFirstColumn="0" w:lastRowLastColumn="0"/>
+              <w:rPr>
+                <w:rFonts w:ascii="Calibri" w:eastAsia="Calibri" w:hAnsi="Calibri" w:cs="Times New Roman"/>
+                <w:iCs/>
+              </w:rPr>
+            </w:pPr>
+            <w:r>
+              <w:rPr>
+                <w:rFonts w:ascii="Calibri" w:eastAsia="Calibri" w:hAnsi="Calibri" w:cs="Times New Roman"/>
+                <w:iCs/>
+              </w:rPr>
+              <w:t>1-3 months</w:t>
+            </w:r>
+          </w:p>
+        </w:tc>
       </w:tr>
       <w:tr>
         <w:trPr>
@@ -3874,8 +3458,16 @@
               <w:cnfStyle w:val="000000000000" w:firstRow="0" w:lastRow="0" w:firstColumn="0" w:lastColumn="0" w:oddVBand="0" w:evenVBand="0" w:oddHBand="0" w:evenHBand="0" w:firstRowFirstColumn="0" w:firstRowLastColumn="0" w:lastRowFirstColumn="0" w:lastRowLastColumn="0"/>
               <w:rPr>
                 <w:rFonts w:ascii="Calibri" w:eastAsia="Calibri" w:hAnsi="Calibri" w:cs="Times New Roman"/>
-              </w:rPr>
-            </w:pPr>
+                <w:iCs/>
+              </w:rPr>
+            </w:pPr>
+            <w:r>
+              <w:rPr>
+                <w:rFonts w:ascii="Calibri" w:eastAsia="Calibri" w:hAnsi="Calibri" w:cs="Times New Roman"/>
+                <w:iCs/>
+              </w:rPr>
+              <w:t>Get our first client</w:t>
+            </w:r>
           </w:p>
         </w:tc>
       </w:tr>
@@ -3936,9 +3528,19 @@
               </w:numPr>
               <w:ind w:left="468"/>
               <w:cnfStyle w:val="000000000000" w:firstRow="0" w:lastRow="0" w:firstColumn="0" w:lastColumn="0" w:oddVBand="0" w:evenVBand="0" w:oddHBand="0" w:evenHBand="0" w:firstRowFirstColumn="0" w:firstRowLastColumn="0" w:lastRowFirstColumn="0" w:lastRowLastColumn="0"/>
-            </w:pPr>
-            <w:r>
-              <w:t>[Action]</w:t>
+              <w:rPr>
+                <w:i w:val="0"/>
+                <w:iCs/>
+                <w:color w:val="auto"/>
+              </w:rPr>
+            </w:pPr>
+            <w:r>
+              <w:rPr>
+                <w:i w:val="0"/>
+                <w:iCs/>
+                <w:color w:val="auto"/>
+              </w:rPr>
+              <w:t>Advertise the company.</w:t>
             </w:r>
           </w:p>
           <w:p>
@@ -3952,9 +3554,19 @@
               </w:numPr>
               <w:ind w:left="468"/>
               <w:cnfStyle w:val="000000000000" w:firstRow="0" w:lastRow="0" w:firstColumn="0" w:lastColumn="0" w:oddVBand="0" w:evenVBand="0" w:oddHBand="0" w:evenHBand="0" w:firstRowFirstColumn="0" w:firstRowLastColumn="0" w:lastRowFirstColumn="0" w:lastRowLastColumn="0"/>
-            </w:pPr>
-            <w:r>
-              <w:t>[Action]</w:t>
+              <w:rPr>
+                <w:i w:val="0"/>
+                <w:iCs/>
+                <w:color w:val="auto"/>
+              </w:rPr>
+            </w:pPr>
+            <w:r>
+              <w:rPr>
+                <w:i w:val="0"/>
+                <w:iCs/>
+                <w:color w:val="auto"/>
+              </w:rPr>
+              <w:t>Reach out to interested parties.</w:t>
             </w:r>
           </w:p>
           <w:p>
@@ -3968,10 +3580,18 @@
               <w:cnfStyle w:val="000000000000" w:firstRow="0" w:lastRow="0" w:firstColumn="0" w:lastColumn="0" w:oddVBand="0" w:evenVBand="0" w:oddHBand="0" w:evenHBand="0" w:firstRowFirstColumn="0" w:firstRowLastColumn="0" w:lastRowFirstColumn="0" w:lastRowLastColumn="0"/>
               <w:rPr>
                 <w:rFonts w:ascii="Calibri" w:eastAsia="Calibri" w:hAnsi="Calibri" w:cs="Times New Roman"/>
-              </w:rPr>
-            </w:pPr>
-            <w:r>
-              <w:t>[Action]</w:t>
+                <w:i w:val="0"/>
+                <w:iCs/>
+                <w:color w:val="auto"/>
+              </w:rPr>
+            </w:pPr>
+            <w:r>
+              <w:rPr>
+                <w:i w:val="0"/>
+                <w:iCs/>
+                <w:color w:val="auto"/>
+              </w:rPr>
+              <w:t>Practice pitches of the company.</w:t>
             </w:r>
           </w:p>
         </w:tc>
@@ -4002,53 +3622,32 @@
             </w:r>
           </w:p>
         </w:tc>
-        <w:sdt>
-          <w:sdtPr>
-            <w:rPr>
-              <w:rFonts w:ascii="Calibri" w:eastAsia="Calibri" w:hAnsi="Calibri" w:cs="Times New Roman"/>
-            </w:rPr>
-            <w:id w:val="-1418790099"/>
-            <w:placeholder>
-              <w:docPart w:val="9E3153DA358542D48C9CDB0A6173B435"/>
-            </w:placeholder>
-            <w:showingPlcHdr/>
-            <w:date>
-              <w:dateFormat w:val="d/MM/yyyy"/>
-              <w:lid w:val="en-AU"/>
-              <w:storeMappedDataAs w:val="dateTime"/>
-              <w:calendar w:val="gregorian"/>
-            </w:date>
-          </w:sdtPr>
-          <w:sdtContent>
-            <w:tc>
-              <w:tcPr>
-                <w:tcW w:w="7345" w:type="dxa"/>
-              </w:tcPr>
-              <w:p>
-                <w:pPr>
-                  <w:keepNext/>
-                  <w:keepLines/>
-                  <w:cnfStyle w:val="000000000000" w:firstRow="0" w:lastRow="0" w:firstColumn="0" w:lastColumn="0" w:oddVBand="0" w:evenVBand="0" w:oddHBand="0" w:evenHBand="0" w:firstRowFirstColumn="0" w:firstRowLastColumn="0" w:lastRowFirstColumn="0" w:lastRowLastColumn="0"/>
-                  <w:rPr>
-                    <w:rFonts w:ascii="Calibri" w:eastAsia="Calibri" w:hAnsi="Calibri" w:cs="Times New Roman"/>
-                  </w:rPr>
-                </w:pPr>
-                <w:r>
-                  <w:rPr>
-                    <w:rStyle w:val="PlaceholderText"/>
-                  </w:rPr>
-                  <w:t>Select</w:t>
-                </w:r>
-                <w:r>
-                  <w:rPr>
-                    <w:rStyle w:val="PlaceholderText"/>
-                  </w:rPr>
-                  <w:t xml:space="preserve"> a date</w:t>
-                </w:r>
-              </w:p>
-            </w:tc>
-          </w:sdtContent>
-        </w:sdt>
+        <w:tc>
+          <w:tcPr>
+            <w:tcW w:w="7345" w:type="dxa"/>
+          </w:tcPr>
+          <w:p>
+            <w:pPr>
+              <w:keepNext/>
+              <w:keepLines/>
+              <w:tabs>
+                <w:tab w:val="left" w:pos="1920"/>
+              </w:tabs>
+              <w:cnfStyle w:val="000000000000" w:firstRow="0" w:lastRow="0" w:firstColumn="0" w:lastColumn="0" w:oddVBand="0" w:evenVBand="0" w:oddHBand="0" w:evenHBand="0" w:firstRowFirstColumn="0" w:firstRowLastColumn="0" w:lastRowFirstColumn="0" w:lastRowLastColumn="0"/>
+              <w:rPr>
+                <w:rFonts w:ascii="Calibri" w:eastAsia="Calibri" w:hAnsi="Calibri" w:cs="Times New Roman"/>
+                <w:iCs/>
+              </w:rPr>
+            </w:pPr>
+            <w:r>
+              <w:rPr>
+                <w:rFonts w:ascii="Calibri" w:eastAsia="Calibri" w:hAnsi="Calibri" w:cs="Times New Roman"/>
+                <w:iCs/>
+              </w:rPr>
+              <w:t>4 months</w:t>
+            </w:r>
+          </w:p>
+        </w:tc>
       </w:tr>
       <w:bookmarkEnd w:id="1"/>
     </w:tbl>
@@ -4059,12 +3658,12 @@
       </w:pPr>
     </w:p>
     <w:sectPr>
-      <w:headerReference w:type="even" r:id="rId15"/>
-      <w:headerReference w:type="default" r:id="rId16"/>
-      <w:footerReference w:type="even" r:id="rId17"/>
-      <w:footerReference w:type="default" r:id="rId18"/>
-      <w:headerReference w:type="first" r:id="rId19"/>
-      <w:footerReference w:type="first" r:id="rId20"/>
+      <w:headerReference w:type="even" r:id="rId13"/>
+      <w:headerReference w:type="default" r:id="rId14"/>
+      <w:footerReference w:type="even" r:id="rId15"/>
+      <w:footerReference w:type="default" r:id="rId16"/>
+      <w:headerReference w:type="first" r:id="rId17"/>
+      <w:footerReference w:type="first" r:id="rId18"/>
       <w:pgSz w:w="11906" w:h="16838"/>
       <w:pgMar w:top="1440" w:right="1440" w:bottom="1440" w:left="1440" w:header="708" w:footer="708" w:gutter="0"/>
       <w:cols w:space="708"/>
@@ -10471,111 +10070,6 @@
   <w:docParts>
     <w:docPart>
       <w:docPartPr>
-        <w:name w:val="F9BC3B25F6A5487B954EEC457A07C5EB"/>
-        <w:category>
-          <w:name w:val="General"/>
-          <w:gallery w:val="placeholder"/>
-        </w:category>
-        <w:types>
-          <w:type w:val="bbPlcHdr"/>
-        </w:types>
-        <w:behaviors>
-          <w:behavior w:val="content"/>
-        </w:behaviors>
-        <w:guid w:val="{0C1EA69D-35CC-4720-9D07-673EB79276A3}"/>
-      </w:docPartPr>
-      <w:docPartBody>
-        <w:p>
-          <w:pPr>
-            <w:pStyle w:val="F9BC3B25F6A5487B954EEC457A07C5EB2"/>
-          </w:pPr>
-          <w:r>
-            <w:rPr>
-              <w:rStyle w:val="PlaceholderText"/>
-            </w:rPr>
-            <w:t>Select</w:t>
-          </w:r>
-          <w:r>
-            <w:rPr>
-              <w:rStyle w:val="PlaceholderText"/>
-            </w:rPr>
-            <w:t xml:space="preserve"> a date</w:t>
-          </w:r>
-        </w:p>
-      </w:docPartBody>
-    </w:docPart>
-    <w:docPart>
-      <w:docPartPr>
-        <w:name w:val="E85B52C8C52741739C02D3636A3D8374"/>
-        <w:category>
-          <w:name w:val="General"/>
-          <w:gallery w:val="placeholder"/>
-        </w:category>
-        <w:types>
-          <w:type w:val="bbPlcHdr"/>
-        </w:types>
-        <w:behaviors>
-          <w:behavior w:val="content"/>
-        </w:behaviors>
-        <w:guid w:val="{B4731013-0286-4B18-B9E0-43EA604BE2E2}"/>
-      </w:docPartPr>
-      <w:docPartBody>
-        <w:p>
-          <w:pPr>
-            <w:pStyle w:val="E85B52C8C52741739C02D3636A3D83741"/>
-          </w:pPr>
-          <w:r>
-            <w:rPr>
-              <w:rStyle w:val="PlaceholderText"/>
-            </w:rPr>
-            <w:t>Select</w:t>
-          </w:r>
-          <w:r>
-            <w:rPr>
-              <w:rStyle w:val="PlaceholderText"/>
-            </w:rPr>
-            <w:t xml:space="preserve"> a date</w:t>
-          </w:r>
-        </w:p>
-      </w:docPartBody>
-    </w:docPart>
-    <w:docPart>
-      <w:docPartPr>
-        <w:name w:val="9E3153DA358542D48C9CDB0A6173B435"/>
-        <w:category>
-          <w:name w:val="General"/>
-          <w:gallery w:val="placeholder"/>
-        </w:category>
-        <w:types>
-          <w:type w:val="bbPlcHdr"/>
-        </w:types>
-        <w:behaviors>
-          <w:behavior w:val="content"/>
-        </w:behaviors>
-        <w:guid w:val="{541BF813-3426-435C-B2E4-DD5866435C95}"/>
-      </w:docPartPr>
-      <w:docPartBody>
-        <w:p>
-          <w:pPr>
-            <w:pStyle w:val="9E3153DA358542D48C9CDB0A6173B4351"/>
-          </w:pPr>
-          <w:r>
-            <w:rPr>
-              <w:rStyle w:val="PlaceholderText"/>
-            </w:rPr>
-            <w:t>Select</w:t>
-          </w:r>
-          <w:r>
-            <w:rPr>
-              <w:rStyle w:val="PlaceholderText"/>
-            </w:rPr>
-            <w:t xml:space="preserve"> a date</w:t>
-          </w:r>
-        </w:p>
-      </w:docPartBody>
-    </w:docPart>
-    <w:docPart>
-      <w:docPartPr>
         <w:name w:val="08C6269204FE4BAAA8EDAC9CBF6ED0B7"/>
         <w:category>
           <w:name w:val="General"/>
@@ -10731,6 +10225,7 @@
     <w:rsid w:val="00627BCF"/>
     <w:rsid w:val="00902FD7"/>
     <w:rsid w:val="0094139B"/>
+    <w:rsid w:val="00A5060E"/>
     <w:rsid w:val="00B0184D"/>
     <w:rsid w:val="00ED232C"/>
   </w:rsids>
@@ -11515,6 +11010,15 @@
 
 <file path=customXml/item1.xml><?xml version="1.0" encoding="utf-8"?>
 <?mso-contentType ?>
+<FormTemplates xmlns="http://schemas.microsoft.com/sharepoint/v3/contenttype/forms">
+  <Display>DocumentLibraryForm</Display>
+  <Edit>DocumentLibraryForm</Edit>
+  <New>DocumentLibraryForm</New>
+</FormTemplates>
+</file>
+
+<file path=customXml/item2.xml><?xml version="1.0" encoding="utf-8"?>
+<?mso-contentType ?>
 <spe:Receivers xmlns:spe="http://schemas.microsoft.com/sharepoint/events">
   <Receiver>
     <Name>Document ID Generator</Name>
@@ -11563,85 +11067,7 @@
 </spe:Receivers>
 </file>
 
-<file path=customXml/item2.xml><?xml version="1.0" encoding="utf-8"?>
-<?mso-contentType ?>
-<FormTemplates xmlns="http://schemas.microsoft.com/sharepoint/v3/contenttype/forms">
-  <Display>DocumentLibraryForm</Display>
-  <Edit>DocumentLibraryForm</Edit>
-  <New>DocumentLibraryForm</New>
-</FormTemplates>
-</file>
-
 <file path=customXml/item3.xml><?xml version="1.0" encoding="utf-8"?>
-<b:Sources xmlns:b="http://schemas.openxmlformats.org/officeDocument/2006/bibliography" xmlns="http://schemas.openxmlformats.org/officeDocument/2006/bibliography" SelectedStyle="\APASixthEditionOfficeOnline.xsl" StyleName="APA" Version="6"/>
-</file>
-
-<file path=customXml/item4.xml><?xml version="1.0" encoding="utf-8"?>
-<p:properties xmlns:p="http://schemas.microsoft.com/office/2006/metadata/properties" xmlns:xsi="http://www.w3.org/2001/XMLSchema-instance" xmlns:pc="http://schemas.microsoft.com/office/infopath/2007/PartnerControls">
-  <documentManagement>
-    <adb9bed2e36e4a93af574aeb444da63e xmlns="a36bd50b-1532-4c22-b385-5c082c960938">
-      <Terms xmlns="http://schemas.microsoft.com/office/infopath/2007/PartnerControls">
-        <TermInfo xmlns="http://schemas.microsoft.com/office/infopath/2007/PartnerControls">
-          <TermName>BGA</TermName>
-          <TermId>7e6a4fd3-cadb-4f83-b5bc-bd85aa22981a</TermId>
-        </TermInfo>
-      </Terms>
-    </adb9bed2e36e4a93af574aeb444da63e>
-    <i145e512c1d74f61b8078a1aacb079b7 xmlns="a7d5f76e-ad64-43b2-8afb-d080d21ef2c4">
-      <Terms xmlns="http://schemas.microsoft.com/office/infopath/2007/PartnerControls"/>
-    </i145e512c1d74f61b8078a1aacb079b7>
-    <n99e4c9942c6404eb103464a00e6097b xmlns="a36bd50b-1532-4c22-b385-5c082c960938">
-      <Terms xmlns="http://schemas.microsoft.com/office/infopath/2007/PartnerControls"/>
-    </n99e4c9942c6404eb103464a00e6097b>
-    <k431653d724d4a8391ae70c779678505 xmlns="a7d5f76e-ad64-43b2-8afb-d080d21ef2c4">
-      <Terms xmlns="http://schemas.microsoft.com/office/infopath/2007/PartnerControls">
-        <TermInfo xmlns="http://schemas.microsoft.com/office/infopath/2007/PartnerControls">
-          <TermName>Template Review</TermName>
-          <TermId>4491cc5b-10dc-4105-b6e9-4004bda4180c</TermId>
-        </TermInfo>
-      </Terms>
-    </k431653d724d4a8391ae70c779678505>
-    <IconOverlay xmlns="http://schemas.microsoft.com/sharepoint/v4" xsi:nil="true"/>
-    <pe2555c81638466f9eb614edb9ecde52 xmlns="a36bd50b-1532-4c22-b385-5c082c960938">
-      <Terms xmlns="http://schemas.microsoft.com/office/infopath/2007/PartnerControls">
-        <TermInfo xmlns="http://schemas.microsoft.com/office/infopath/2007/PartnerControls">
-          <TermName>Template</TermName>
-          <TermId>9b48ba34-650a-488d-9fe8-e5181e10b797</TermId>
-        </TermInfo>
-      </Terms>
-    </pe2555c81638466f9eb614edb9ecde52>
-    <hbd43299b3fa41cbafb27df8d1a709bc xmlns="a7d5f76e-ad64-43b2-8afb-d080d21ef2c4">
-      <Terms xmlns="http://schemas.microsoft.com/office/infopath/2007/PartnerControls"/>
-    </hbd43299b3fa41cbafb27df8d1a709bc>
-    <aa25a1a23adf4c92a153145de6afe324 xmlns="a36bd50b-1532-4c22-b385-5c082c960938">
-      <Terms xmlns="http://schemas.microsoft.com/office/infopath/2007/PartnerControls">
-        <TermInfo xmlns="http://schemas.microsoft.com/office/infopath/2007/PartnerControls">
-          <TermName>OFFICIAL</TermName>
-          <TermId>6106d03b-a1a0-4e30-9d91-d5e9fb4314f9</TermId>
-        </TermInfo>
-      </Terms>
-    </aa25a1a23adf4c92a153145de6afe324>
-    <g7bcb40ba23249a78edca7d43a67c1c9 xmlns="a36bd50b-1532-4c22-b385-5c082c960938">
-      <Terms xmlns="http://schemas.microsoft.com/office/infopath/2007/PartnerControls">
-        <TermInfo xmlns="http://schemas.microsoft.com/office/infopath/2007/PartnerControls">
-          <TermName>Content Development</TermName>
-          <TermId>dccdda5d-8a7e-4985-b2c4-2ca9292e75f4</TermId>
-        </TermInfo>
-      </Terms>
-    </g7bcb40ba23249a78edca7d43a67c1c9>
-    <TaxCatchAll xmlns="a36bd50b-1532-4c22-b385-5c082c960938">
-      <Value>1329</Value>
-      <Value>165</Value>
-      <Value>2676</Value>
-      <Value>2666</Value>
-      <Value>1</Value>
-    </TaxCatchAll>
-    <Comments xmlns="http://schemas.microsoft.com/sharepoint/v3" xsi:nil="true"/>
-  </documentManagement>
-</p:properties>
-</file>
-
-<file path=customXml/item5.xml><?xml version="1.0" encoding="utf-8"?>
 <ct:contentTypeSchema xmlns:ct="http://schemas.microsoft.com/office/2006/metadata/contentType" xmlns:ma="http://schemas.microsoft.com/office/2006/metadata/properties/metaAttributes" ct:_="" ma:_="" ma:contentTypeName="Document" ma:contentTypeID="0x010100896D55852D93604AA440876A3B15BB43" ma:contentTypeVersion="20" ma:contentTypeDescription="Create a new document." ma:contentTypeScope="" ma:versionID="0b4745f4685f89e808c543ea532fb83e">
   <xsd:schema xmlns:xsd="http://www.w3.org/2001/XMLSchema" xmlns:xs="http://www.w3.org/2001/XMLSchema" xmlns:p="http://schemas.microsoft.com/office/2006/metadata/properties" xmlns:ns1="http://schemas.microsoft.com/sharepoint/v3" xmlns:ns2="a36bd50b-1532-4c22-b385-5c082c960938" xmlns:ns3="a7d5f76e-ad64-43b2-8afb-d080d21ef2c4" xmlns:ns4="http://schemas.microsoft.com/sharepoint/v4" targetNamespace="http://schemas.microsoft.com/office/2006/metadata/properties" ma:root="true" ma:fieldsID="4648c99815c10a05c2b52a2d6cf3661c" ns1:_="" ns2:_="" ns3:_="" ns4:_="">
     <xsd:import namespace="http://schemas.microsoft.com/sharepoint/v3"/>
@@ -11911,7 +11337,84 @@
 </ct:contentTypeSchema>
 </file>
 
+<file path=customXml/item4.xml><?xml version="1.0" encoding="utf-8"?>
+<p:properties xmlns:p="http://schemas.microsoft.com/office/2006/metadata/properties" xmlns:xsi="http://www.w3.org/2001/XMLSchema-instance" xmlns:pc="http://schemas.microsoft.com/office/infopath/2007/PartnerControls">
+  <documentManagement>
+    <adb9bed2e36e4a93af574aeb444da63e xmlns="a36bd50b-1532-4c22-b385-5c082c960938">
+      <Terms xmlns="http://schemas.microsoft.com/office/infopath/2007/PartnerControls">
+        <TermInfo xmlns="http://schemas.microsoft.com/office/infopath/2007/PartnerControls">
+          <TermName>BGA</TermName>
+          <TermId>7e6a4fd3-cadb-4f83-b5bc-bd85aa22981a</TermId>
+        </TermInfo>
+      </Terms>
+    </adb9bed2e36e4a93af574aeb444da63e>
+    <i145e512c1d74f61b8078a1aacb079b7 xmlns="a7d5f76e-ad64-43b2-8afb-d080d21ef2c4">
+      <Terms xmlns="http://schemas.microsoft.com/office/infopath/2007/PartnerControls"/>
+    </i145e512c1d74f61b8078a1aacb079b7>
+    <n99e4c9942c6404eb103464a00e6097b xmlns="a36bd50b-1532-4c22-b385-5c082c960938">
+      <Terms xmlns="http://schemas.microsoft.com/office/infopath/2007/PartnerControls"/>
+    </n99e4c9942c6404eb103464a00e6097b>
+    <k431653d724d4a8391ae70c779678505 xmlns="a7d5f76e-ad64-43b2-8afb-d080d21ef2c4">
+      <Terms xmlns="http://schemas.microsoft.com/office/infopath/2007/PartnerControls">
+        <TermInfo xmlns="http://schemas.microsoft.com/office/infopath/2007/PartnerControls">
+          <TermName>Template Review</TermName>
+          <TermId>4491cc5b-10dc-4105-b6e9-4004bda4180c</TermId>
+        </TermInfo>
+      </Terms>
+    </k431653d724d4a8391ae70c779678505>
+    <IconOverlay xmlns="http://schemas.microsoft.com/sharepoint/v4" xsi:nil="true"/>
+    <pe2555c81638466f9eb614edb9ecde52 xmlns="a36bd50b-1532-4c22-b385-5c082c960938">
+      <Terms xmlns="http://schemas.microsoft.com/office/infopath/2007/PartnerControls">
+        <TermInfo xmlns="http://schemas.microsoft.com/office/infopath/2007/PartnerControls">
+          <TermName>Template</TermName>
+          <TermId>9b48ba34-650a-488d-9fe8-e5181e10b797</TermId>
+        </TermInfo>
+      </Terms>
+    </pe2555c81638466f9eb614edb9ecde52>
+    <hbd43299b3fa41cbafb27df8d1a709bc xmlns="a7d5f76e-ad64-43b2-8afb-d080d21ef2c4">
+      <Terms xmlns="http://schemas.microsoft.com/office/infopath/2007/PartnerControls"/>
+    </hbd43299b3fa41cbafb27df8d1a709bc>
+    <aa25a1a23adf4c92a153145de6afe324 xmlns="a36bd50b-1532-4c22-b385-5c082c960938">
+      <Terms xmlns="http://schemas.microsoft.com/office/infopath/2007/PartnerControls">
+        <TermInfo xmlns="http://schemas.microsoft.com/office/infopath/2007/PartnerControls">
+          <TermName>OFFICIAL</TermName>
+          <TermId>6106d03b-a1a0-4e30-9d91-d5e9fb4314f9</TermId>
+        </TermInfo>
+      </Terms>
+    </aa25a1a23adf4c92a153145de6afe324>
+    <g7bcb40ba23249a78edca7d43a67c1c9 xmlns="a36bd50b-1532-4c22-b385-5c082c960938">
+      <Terms xmlns="http://schemas.microsoft.com/office/infopath/2007/PartnerControls">
+        <TermInfo xmlns="http://schemas.microsoft.com/office/infopath/2007/PartnerControls">
+          <TermName>Content Development</TermName>
+          <TermId>dccdda5d-8a7e-4985-b2c4-2ca9292e75f4</TermId>
+        </TermInfo>
+      </Terms>
+    </g7bcb40ba23249a78edca7d43a67c1c9>
+    <TaxCatchAll xmlns="a36bd50b-1532-4c22-b385-5c082c960938">
+      <Value>1329</Value>
+      <Value>165</Value>
+      <Value>2676</Value>
+      <Value>2666</Value>
+      <Value>1</Value>
+    </TaxCatchAll>
+    <Comments xmlns="http://schemas.microsoft.com/sharepoint/v3" xsi:nil="true"/>
+  </documentManagement>
+</p:properties>
+</file>
+
+<file path=customXml/item5.xml><?xml version="1.0" encoding="utf-8"?>
+<b:Sources xmlns:b="http://schemas.openxmlformats.org/officeDocument/2006/bibliography" xmlns="http://schemas.openxmlformats.org/officeDocument/2006/bibliography" SelectedStyle="\APASixthEditionOfficeOnline.xsl" StyleName="APA" Version="6"/>
+</file>
+
 <file path=customXml/itemProps1.xml><?xml version="1.0" encoding="utf-8"?>
+<ds:datastoreItem xmlns:ds="http://schemas.openxmlformats.org/officeDocument/2006/customXml" ds:itemID="{DC4563C5-BCE0-4240-9504-1988F85F734B}">
+  <ds:schemaRefs>
+    <ds:schemaRef ds:uri="http://schemas.microsoft.com/sharepoint/v3/contenttype/forms"/>
+  </ds:schemaRefs>
+</ds:datastoreItem>
+</file>
+
+<file path=customXml/itemProps2.xml><?xml version="1.0" encoding="utf-8"?>
 <ds:datastoreItem xmlns:ds="http://schemas.openxmlformats.org/officeDocument/2006/customXml" ds:itemID="{AD0C9A83-1541-4711-913F-ED4F43DB8049}">
   <ds:schemaRefs>
     <ds:schemaRef ds:uri="http://schemas.microsoft.com/sharepoint/events"/>
@@ -11919,18 +11422,23 @@
 </ds:datastoreItem>
 </file>
 
-<file path=customXml/itemProps2.xml><?xml version="1.0" encoding="utf-8"?>
-<ds:datastoreItem xmlns:ds="http://schemas.openxmlformats.org/officeDocument/2006/customXml" ds:itemID="{DC4563C5-BCE0-4240-9504-1988F85F734B}">
+<file path=customXml/itemProps3.xml><?xml version="1.0" encoding="utf-8"?>
+<ds:datastoreItem xmlns:ds="http://schemas.openxmlformats.org/officeDocument/2006/customXml" ds:itemID="{2D18178E-2C3D-43BC-98AB-CCF5E06545A9}">
   <ds:schemaRefs>
-    <ds:schemaRef ds:uri="http://schemas.microsoft.com/sharepoint/v3/contenttype/forms"/>
-  </ds:schemaRefs>
-</ds:datastoreItem>
-</file>
-
-<file path=customXml/itemProps3.xml><?xml version="1.0" encoding="utf-8"?>
-<ds:datastoreItem xmlns:ds="http://schemas.openxmlformats.org/officeDocument/2006/customXml" ds:itemID="{B61A8C7D-170B-4508-B299-9E3BED29CC0E}">
-  <ds:schemaRefs>
-    <ds:schemaRef ds:uri="http://schemas.openxmlformats.org/officeDocument/2006/bibliography"/>
+    <ds:schemaRef ds:uri="http://schemas.microsoft.com/office/2006/metadata/contentType"/>
+    <ds:schemaRef ds:uri="http://schemas.microsoft.com/office/2006/metadata/properties/metaAttributes"/>
+    <ds:schemaRef ds:uri="http://www.w3.org/2001/XMLSchema"/>
+    <ds:schemaRef ds:uri="http://schemas.microsoft.com/office/2006/metadata/properties"/>
+    <ds:schemaRef ds:uri="http://schemas.microsoft.com/sharepoint/v3"/>
+    <ds:schemaRef ds:uri="a36bd50b-1532-4c22-b385-5c082c960938"/>
+    <ds:schemaRef ds:uri="a7d5f76e-ad64-43b2-8afb-d080d21ef2c4"/>
+    <ds:schemaRef ds:uri="http://schemas.microsoft.com/sharepoint/v4"/>
+    <ds:schemaRef ds:uri="http://schemas.microsoft.com/office/2006/documentManagement/types"/>
+    <ds:schemaRef ds:uri="http://schemas.microsoft.com/office/infopath/2007/PartnerControls"/>
+    <ds:schemaRef ds:uri="http://schemas.openxmlformats.org/package/2006/metadata/core-properties"/>
+    <ds:schemaRef ds:uri="http://purl.org/dc/elements/1.1/"/>
+    <ds:schemaRef ds:uri="http://purl.org/dc/terms/"/>
+    <ds:schemaRef ds:uri="http://schemas.microsoft.com/internal/obd"/>
   </ds:schemaRefs>
 </ds:datastoreItem>
 </file>
@@ -11949,22 +11457,9 @@
 </file>
 
 <file path=customXml/itemProps5.xml><?xml version="1.0" encoding="utf-8"?>
-<ds:datastoreItem xmlns:ds="http://schemas.openxmlformats.org/officeDocument/2006/customXml" ds:itemID="{2D18178E-2C3D-43BC-98AB-CCF5E06545A9}">
+<ds:datastoreItem xmlns:ds="http://schemas.openxmlformats.org/officeDocument/2006/customXml" ds:itemID="{B61A8C7D-170B-4508-B299-9E3BED29CC0E}">
   <ds:schemaRefs>
-    <ds:schemaRef ds:uri="http://schemas.microsoft.com/office/2006/metadata/contentType"/>
-    <ds:schemaRef ds:uri="http://schemas.microsoft.com/office/2006/metadata/properties/metaAttributes"/>
-    <ds:schemaRef ds:uri="http://www.w3.org/2001/XMLSchema"/>
-    <ds:schemaRef ds:uri="http://schemas.microsoft.com/office/2006/metadata/properties"/>
-    <ds:schemaRef ds:uri="http://schemas.microsoft.com/sharepoint/v3"/>
-    <ds:schemaRef ds:uri="a36bd50b-1532-4c22-b385-5c082c960938"/>
-    <ds:schemaRef ds:uri="a7d5f76e-ad64-43b2-8afb-d080d21ef2c4"/>
-    <ds:schemaRef ds:uri="http://schemas.microsoft.com/sharepoint/v4"/>
-    <ds:schemaRef ds:uri="http://schemas.microsoft.com/office/2006/documentManagement/types"/>
-    <ds:schemaRef ds:uri="http://schemas.microsoft.com/office/infopath/2007/PartnerControls"/>
-    <ds:schemaRef ds:uri="http://schemas.openxmlformats.org/package/2006/metadata/core-properties"/>
-    <ds:schemaRef ds:uri="http://purl.org/dc/elements/1.1/"/>
-    <ds:schemaRef ds:uri="http://purl.org/dc/terms/"/>
-    <ds:schemaRef ds:uri="http://schemas.microsoft.com/internal/obd"/>
+    <ds:schemaRef ds:uri="http://schemas.openxmlformats.org/officeDocument/2006/bibliography"/>
   </ds:schemaRefs>
 </ds:datastoreItem>
 </file>
</xml_diff>